<commit_message>
add new test case to docs
</commit_message>
<xml_diff>
--- a/docs/Test Cases.docx
+++ b/docs/Test Cases.docx
@@ -2419,14 +2419,7 @@
                 <w:bCs/>
                 <w:color w:val="008000"/>
               </w:rPr>
-              <w:t>TC_00</w:t>
-            </w:r>
-            <w:r>
-              <w:rPr>
-                <w:bCs/>
-                <w:color w:val="008000"/>
-              </w:rPr>
-              <w:t>2</w:t>
+              <w:t>TC_002</w:t>
             </w:r>
           </w:p>
         </w:tc>
@@ -4681,6 +4674,4447 @@
         <w:t>Close browser keyword by default run by test suite teardown</w:t>
       </w:r>
     </w:p>
+    <w:p/>
+    <w:p/>
+    <w:p>
+      <w:pPr>
+        <w:spacing w:after="160" w:line="259" w:lineRule="auto"/>
+      </w:pPr>
+    </w:p>
+    <w:tbl>
+      <w:tblPr>
+        <w:tblW w:w="12980" w:type="dxa"/>
+        <w:tblInd w:w="40" w:type="dxa"/>
+        <w:tblLayout w:type="fixed"/>
+        <w:tblCellMar>
+          <w:left w:w="0" w:type="dxa"/>
+          <w:right w:w="0" w:type="dxa"/>
+        </w:tblCellMar>
+        <w:tblLook w:val="0000" w:firstRow="0" w:lastRow="0" w:firstColumn="0" w:lastColumn="0" w:noHBand="0" w:noVBand="0"/>
+      </w:tblPr>
+      <w:tblGrid>
+        <w:gridCol w:w="6551"/>
+        <w:gridCol w:w="6429"/>
+      </w:tblGrid>
+      <w:tr>
+        <w:trPr>
+          <w:trHeight w:val="551"/>
+        </w:trPr>
+        <w:tc>
+          <w:tcPr>
+            <w:tcW w:w="12980" w:type="dxa"/>
+            <w:gridSpan w:val="2"/>
+            <w:tcBorders>
+              <w:top w:val="nil"/>
+              <w:left w:val="nil"/>
+              <w:bottom w:val="nil"/>
+              <w:right w:val="nil"/>
+            </w:tcBorders>
+            <w:vAlign w:val="bottom"/>
+          </w:tcPr>
+          <w:p>
+            <w:pPr>
+              <w:widowControl w:val="0"/>
+              <w:autoSpaceDE w:val="0"/>
+              <w:autoSpaceDN w:val="0"/>
+              <w:adjustRightInd w:val="0"/>
+              <w:jc w:val="center"/>
+              <w:rPr>
+                <w:b/>
+                <w:bCs/>
+                <w:sz w:val="40"/>
+                <w:szCs w:val="40"/>
+              </w:rPr>
+            </w:pPr>
+            <w:r>
+              <w:rPr>
+                <w:b/>
+                <w:bCs/>
+                <w:sz w:val="40"/>
+                <w:szCs w:val="40"/>
+              </w:rPr>
+              <w:t>Test Case</w:t>
+            </w:r>
+          </w:p>
+          <w:p>
+            <w:pPr>
+              <w:widowControl w:val="0"/>
+              <w:autoSpaceDE w:val="0"/>
+              <w:autoSpaceDN w:val="0"/>
+              <w:adjustRightInd w:val="0"/>
+              <w:ind w:left="4200"/>
+              <w:jc w:val="both"/>
+            </w:pPr>
+          </w:p>
+        </w:tc>
+      </w:tr>
+      <w:tr>
+        <w:trPr>
+          <w:trHeight w:val="586"/>
+        </w:trPr>
+        <w:tc>
+          <w:tcPr>
+            <w:tcW w:w="6551" w:type="dxa"/>
+            <w:tcBorders>
+              <w:top w:val="nil"/>
+              <w:left w:val="single" w:sz="8" w:space="0" w:color="auto"/>
+              <w:bottom w:val="nil"/>
+              <w:right w:val="nil"/>
+            </w:tcBorders>
+            <w:vAlign w:val="bottom"/>
+          </w:tcPr>
+          <w:p>
+            <w:pPr>
+              <w:widowControl w:val="0"/>
+              <w:autoSpaceDE w:val="0"/>
+              <w:autoSpaceDN w:val="0"/>
+              <w:adjustRightInd w:val="0"/>
+              <w:ind w:left="120"/>
+            </w:pPr>
+            <w:r>
+              <w:rPr>
+                <w:b/>
+                <w:bCs/>
+              </w:rPr>
+              <w:t xml:space="preserve">Test Case ID: </w:t>
+            </w:r>
+            <w:r>
+              <w:rPr>
+                <w:bCs/>
+                <w:color w:val="008000"/>
+              </w:rPr>
+              <w:t>TC_005</w:t>
+            </w:r>
+          </w:p>
+        </w:tc>
+        <w:tc>
+          <w:tcPr>
+            <w:tcW w:w="6429" w:type="dxa"/>
+            <w:tcBorders>
+              <w:top w:val="nil"/>
+              <w:left w:val="nil"/>
+              <w:bottom w:val="nil"/>
+              <w:right w:val="nil"/>
+            </w:tcBorders>
+            <w:vAlign w:val="bottom"/>
+          </w:tcPr>
+          <w:p>
+            <w:pPr>
+              <w:widowControl w:val="0"/>
+              <w:autoSpaceDE w:val="0"/>
+              <w:autoSpaceDN w:val="0"/>
+              <w:adjustRightInd w:val="0"/>
+              <w:jc w:val="both"/>
+            </w:pPr>
+            <w:r>
+              <w:rPr>
+                <w:b/>
+              </w:rPr>
+              <w:t>Test Designed by:</w:t>
+            </w:r>
+            <w:r>
+              <w:rPr>
+                <w:b/>
+              </w:rPr>
+              <w:t xml:space="preserve"> </w:t>
+            </w:r>
+            <w:r>
+              <w:rPr>
+                <w:color w:val="008000"/>
+              </w:rPr>
+              <w:t xml:space="preserve">Anna </w:t>
+            </w:r>
+            <w:proofErr w:type="spellStart"/>
+            <w:r>
+              <w:rPr>
+                <w:color w:val="008000"/>
+              </w:rPr>
+              <w:t>Kot</w:t>
+            </w:r>
+            <w:proofErr w:type="spellEnd"/>
+          </w:p>
+        </w:tc>
+      </w:tr>
+      <w:tr>
+        <w:trPr>
+          <w:trHeight w:val="420"/>
+        </w:trPr>
+        <w:tc>
+          <w:tcPr>
+            <w:tcW w:w="6551" w:type="dxa"/>
+            <w:tcBorders>
+              <w:top w:val="nil"/>
+              <w:left w:val="single" w:sz="8" w:space="0" w:color="auto"/>
+              <w:bottom w:val="nil"/>
+              <w:right w:val="nil"/>
+            </w:tcBorders>
+            <w:vAlign w:val="bottom"/>
+          </w:tcPr>
+          <w:p>
+            <w:pPr>
+              <w:widowControl w:val="0"/>
+              <w:autoSpaceDE w:val="0"/>
+              <w:autoSpaceDN w:val="0"/>
+              <w:adjustRightInd w:val="0"/>
+              <w:ind w:left="120"/>
+            </w:pPr>
+            <w:r>
+              <w:rPr>
+                <w:b/>
+                <w:bCs/>
+              </w:rPr>
+              <w:t xml:space="preserve">Test Priority </w:t>
+            </w:r>
+            <w:r>
+              <w:rPr>
+                <w:b/>
+              </w:rPr>
+              <w:t>(Low/Medium/High):</w:t>
+            </w:r>
+            <w:r>
+              <w:rPr>
+                <w:b/>
+              </w:rPr>
+              <w:t xml:space="preserve"> </w:t>
+            </w:r>
+            <w:r>
+              <w:rPr>
+                <w:color w:val="008000"/>
+              </w:rPr>
+              <w:t>Medium</w:t>
+            </w:r>
+          </w:p>
+        </w:tc>
+        <w:tc>
+          <w:tcPr>
+            <w:tcW w:w="6429" w:type="dxa"/>
+            <w:tcBorders>
+              <w:top w:val="nil"/>
+              <w:left w:val="nil"/>
+              <w:bottom w:val="nil"/>
+              <w:right w:val="nil"/>
+            </w:tcBorders>
+            <w:vAlign w:val="bottom"/>
+          </w:tcPr>
+          <w:p>
+            <w:pPr>
+              <w:widowControl w:val="0"/>
+              <w:autoSpaceDE w:val="0"/>
+              <w:autoSpaceDN w:val="0"/>
+              <w:adjustRightInd w:val="0"/>
+            </w:pPr>
+            <w:r>
+              <w:rPr>
+                <w:b/>
+              </w:rPr>
+              <w:t>Test Designed date:</w:t>
+            </w:r>
+            <w:r>
+              <w:rPr>
+                <w:b/>
+              </w:rPr>
+              <w:t xml:space="preserve"> </w:t>
+            </w:r>
+            <w:r>
+              <w:rPr>
+                <w:color w:val="008000"/>
+              </w:rPr>
+              <w:t>5/3/2022</w:t>
+            </w:r>
+          </w:p>
+        </w:tc>
+      </w:tr>
+      <w:tr>
+        <w:trPr>
+          <w:trHeight w:val="419"/>
+        </w:trPr>
+        <w:tc>
+          <w:tcPr>
+            <w:tcW w:w="6551" w:type="dxa"/>
+            <w:tcBorders>
+              <w:top w:val="nil"/>
+              <w:left w:val="single" w:sz="8" w:space="0" w:color="auto"/>
+              <w:bottom w:val="nil"/>
+              <w:right w:val="nil"/>
+            </w:tcBorders>
+            <w:vAlign w:val="bottom"/>
+          </w:tcPr>
+          <w:p>
+            <w:pPr>
+              <w:widowControl w:val="0"/>
+              <w:autoSpaceDE w:val="0"/>
+              <w:autoSpaceDN w:val="0"/>
+              <w:adjustRightInd w:val="0"/>
+              <w:ind w:left="120"/>
+            </w:pPr>
+            <w:r>
+              <w:rPr>
+                <w:b/>
+                <w:bCs/>
+              </w:rPr>
+              <w:t xml:space="preserve">Module Name: </w:t>
+            </w:r>
+            <w:r>
+              <w:rPr>
+                <w:bCs/>
+                <w:color w:val="008000"/>
+              </w:rPr>
+              <w:t>main/</w:t>
+            </w:r>
+            <w:proofErr w:type="spellStart"/>
+            <w:r>
+              <w:rPr>
+                <w:bCs/>
+                <w:color w:val="008000"/>
+              </w:rPr>
+              <w:t>main.robot</w:t>
+            </w:r>
+            <w:proofErr w:type="spellEnd"/>
+          </w:p>
+        </w:tc>
+        <w:tc>
+          <w:tcPr>
+            <w:tcW w:w="6429" w:type="dxa"/>
+            <w:tcBorders>
+              <w:top w:val="nil"/>
+              <w:left w:val="nil"/>
+              <w:bottom w:val="nil"/>
+              <w:right w:val="nil"/>
+            </w:tcBorders>
+            <w:vAlign w:val="bottom"/>
+          </w:tcPr>
+          <w:p>
+            <w:pPr>
+              <w:widowControl w:val="0"/>
+              <w:autoSpaceDE w:val="0"/>
+              <w:autoSpaceDN w:val="0"/>
+              <w:adjustRightInd w:val="0"/>
+            </w:pPr>
+            <w:r>
+              <w:rPr>
+                <w:b/>
+              </w:rPr>
+              <w:t>Test Executed by:</w:t>
+            </w:r>
+            <w:r>
+              <w:rPr>
+                <w:b/>
+              </w:rPr>
+              <w:t xml:space="preserve"> </w:t>
+            </w:r>
+            <w:r>
+              <w:rPr>
+                <w:color w:val="008000"/>
+              </w:rPr>
+              <w:t xml:space="preserve">Anna </w:t>
+            </w:r>
+            <w:proofErr w:type="spellStart"/>
+            <w:r>
+              <w:rPr>
+                <w:color w:val="008000"/>
+              </w:rPr>
+              <w:t>Kot</w:t>
+            </w:r>
+            <w:proofErr w:type="spellEnd"/>
+          </w:p>
+        </w:tc>
+      </w:tr>
+      <w:tr>
+        <w:trPr>
+          <w:trHeight w:val="420"/>
+        </w:trPr>
+        <w:tc>
+          <w:tcPr>
+            <w:tcW w:w="6551" w:type="dxa"/>
+            <w:tcBorders>
+              <w:top w:val="nil"/>
+              <w:left w:val="single" w:sz="8" w:space="0" w:color="auto"/>
+              <w:bottom w:val="nil"/>
+              <w:right w:val="nil"/>
+            </w:tcBorders>
+            <w:vAlign w:val="bottom"/>
+          </w:tcPr>
+          <w:p>
+            <w:pPr>
+              <w:widowControl w:val="0"/>
+              <w:autoSpaceDE w:val="0"/>
+              <w:autoSpaceDN w:val="0"/>
+              <w:adjustRightInd w:val="0"/>
+              <w:ind w:left="120"/>
+            </w:pPr>
+            <w:r>
+              <w:rPr>
+                <w:b/>
+                <w:bCs/>
+              </w:rPr>
+              <w:t xml:space="preserve">Test Title: </w:t>
+            </w:r>
+            <w:r>
+              <w:rPr>
+                <w:bCs/>
+                <w:color w:val="008000"/>
+              </w:rPr>
+              <w:t>Can you find topics "</w:t>
+            </w:r>
+            <w:proofErr w:type="spellStart"/>
+            <w:r>
+              <w:rPr>
+                <w:bCs/>
+                <w:color w:val="008000"/>
+              </w:rPr>
+              <w:t>Esittely</w:t>
+            </w:r>
+            <w:proofErr w:type="spellEnd"/>
+            <w:r>
+              <w:rPr>
+                <w:bCs/>
+                <w:color w:val="008000"/>
+              </w:rPr>
+              <w:t>" and "</w:t>
+            </w:r>
+            <w:proofErr w:type="spellStart"/>
+            <w:r>
+              <w:rPr>
+                <w:bCs/>
+                <w:color w:val="008000"/>
+              </w:rPr>
+              <w:t>Lisätiedot</w:t>
+            </w:r>
+            <w:proofErr w:type="spellEnd"/>
+            <w:r>
+              <w:rPr>
+                <w:bCs/>
+                <w:color w:val="008000"/>
+              </w:rPr>
+              <w:t>" from product page</w:t>
+            </w:r>
+          </w:p>
+        </w:tc>
+        <w:tc>
+          <w:tcPr>
+            <w:tcW w:w="6429" w:type="dxa"/>
+            <w:tcBorders>
+              <w:top w:val="nil"/>
+              <w:left w:val="nil"/>
+              <w:bottom w:val="nil"/>
+              <w:right w:val="nil"/>
+            </w:tcBorders>
+            <w:vAlign w:val="bottom"/>
+          </w:tcPr>
+          <w:p>
+            <w:pPr>
+              <w:widowControl w:val="0"/>
+              <w:autoSpaceDE w:val="0"/>
+              <w:autoSpaceDN w:val="0"/>
+              <w:adjustRightInd w:val="0"/>
+            </w:pPr>
+            <w:r>
+              <w:rPr>
+                <w:b/>
+              </w:rPr>
+              <w:t>Test Execution date:</w:t>
+            </w:r>
+            <w:r>
+              <w:rPr>
+                <w:b/>
+              </w:rPr>
+              <w:t xml:space="preserve"> </w:t>
+            </w:r>
+            <w:r>
+              <w:rPr>
+                <w:color w:val="008000"/>
+              </w:rPr>
+              <w:t>5/3/2022</w:t>
+            </w:r>
+          </w:p>
+        </w:tc>
+      </w:tr>
+      <w:tr>
+        <w:trPr>
+          <w:trHeight w:val="927"/>
+        </w:trPr>
+        <w:tc>
+          <w:tcPr>
+            <w:tcW w:w="6551" w:type="dxa"/>
+            <w:tcBorders>
+              <w:top w:val="nil"/>
+              <w:left w:val="single" w:sz="8" w:space="0" w:color="auto"/>
+              <w:bottom w:val="nil"/>
+              <w:right w:val="nil"/>
+            </w:tcBorders>
+            <w:vAlign w:val="bottom"/>
+          </w:tcPr>
+          <w:p>
+            <w:pPr>
+              <w:widowControl w:val="0"/>
+              <w:autoSpaceDE w:val="0"/>
+              <w:autoSpaceDN w:val="0"/>
+              <w:adjustRightInd w:val="0"/>
+              <w:ind w:left="120"/>
+            </w:pPr>
+            <w:r>
+              <w:rPr>
+                <w:b/>
+                <w:bCs/>
+              </w:rPr>
+              <w:t xml:space="preserve">Description: </w:t>
+            </w:r>
+            <w:r>
+              <w:rPr>
+                <w:bCs/>
+                <w:color w:val="008000"/>
+              </w:rPr>
+              <w:t xml:space="preserve">Product Detail page should contain topics </w:t>
+            </w:r>
+            <w:proofErr w:type="spellStart"/>
+            <w:r>
+              <w:rPr>
+                <w:bCs/>
+                <w:color w:val="008000"/>
+              </w:rPr>
+              <w:t>Esittely</w:t>
+            </w:r>
+            <w:proofErr w:type="spellEnd"/>
+            <w:r>
+              <w:rPr>
+                <w:bCs/>
+                <w:color w:val="008000"/>
+              </w:rPr>
+              <w:t xml:space="preserve"> and </w:t>
+            </w:r>
+            <w:proofErr w:type="spellStart"/>
+            <w:r>
+              <w:rPr>
+                <w:bCs/>
+                <w:color w:val="008000"/>
+              </w:rPr>
+              <w:t>Lisätiedot</w:t>
+            </w:r>
+            <w:proofErr w:type="spellEnd"/>
+          </w:p>
+        </w:tc>
+        <w:tc>
+          <w:tcPr>
+            <w:tcW w:w="6429" w:type="dxa"/>
+            <w:tcBorders>
+              <w:top w:val="nil"/>
+              <w:left w:val="nil"/>
+              <w:bottom w:val="nil"/>
+              <w:right w:val="nil"/>
+            </w:tcBorders>
+            <w:vAlign w:val="bottom"/>
+          </w:tcPr>
+          <w:p>
+            <w:pPr>
+              <w:widowControl w:val="0"/>
+              <w:autoSpaceDE w:val="0"/>
+              <w:autoSpaceDN w:val="0"/>
+              <w:adjustRightInd w:val="0"/>
+            </w:pPr>
+          </w:p>
+        </w:tc>
+      </w:tr>
+      <w:tr>
+        <w:trPr>
+          <w:trHeight w:val="387"/>
+        </w:trPr>
+        <w:tc>
+          <w:tcPr>
+            <w:tcW w:w="6551" w:type="dxa"/>
+            <w:tcBorders>
+              <w:top w:val="nil"/>
+              <w:left w:val="single" w:sz="8" w:space="0" w:color="auto"/>
+              <w:bottom w:val="single" w:sz="8" w:space="0" w:color="auto"/>
+              <w:right w:val="nil"/>
+            </w:tcBorders>
+            <w:vAlign w:val="bottom"/>
+          </w:tcPr>
+          <w:p>
+            <w:pPr>
+              <w:widowControl w:val="0"/>
+              <w:autoSpaceDE w:val="0"/>
+              <w:autoSpaceDN w:val="0"/>
+              <w:adjustRightInd w:val="0"/>
+            </w:pPr>
+          </w:p>
+        </w:tc>
+        <w:tc>
+          <w:tcPr>
+            <w:tcW w:w="6429" w:type="dxa"/>
+            <w:tcBorders>
+              <w:top w:val="nil"/>
+              <w:left w:val="nil"/>
+              <w:bottom w:val="single" w:sz="8" w:space="0" w:color="auto"/>
+              <w:right w:val="nil"/>
+            </w:tcBorders>
+            <w:vAlign w:val="bottom"/>
+          </w:tcPr>
+          <w:p>
+            <w:pPr>
+              <w:widowControl w:val="0"/>
+              <w:autoSpaceDE w:val="0"/>
+              <w:autoSpaceDN w:val="0"/>
+              <w:adjustRightInd w:val="0"/>
+            </w:pPr>
+          </w:p>
+        </w:tc>
+      </w:tr>
+      <w:tr>
+        <w:trPr>
+          <w:trHeight w:val="270"/>
+        </w:trPr>
+        <w:tc>
+          <w:tcPr>
+            <w:tcW w:w="6551" w:type="dxa"/>
+            <w:tcBorders>
+              <w:top w:val="nil"/>
+              <w:left w:val="nil"/>
+              <w:bottom w:val="single" w:sz="8" w:space="0" w:color="auto"/>
+              <w:right w:val="nil"/>
+            </w:tcBorders>
+            <w:vAlign w:val="bottom"/>
+          </w:tcPr>
+          <w:p>
+            <w:pPr>
+              <w:widowControl w:val="0"/>
+              <w:autoSpaceDE w:val="0"/>
+              <w:autoSpaceDN w:val="0"/>
+              <w:adjustRightInd w:val="0"/>
+              <w:rPr>
+                <w:sz w:val="18"/>
+                <w:szCs w:val="18"/>
+              </w:rPr>
+            </w:pPr>
+          </w:p>
+        </w:tc>
+        <w:tc>
+          <w:tcPr>
+            <w:tcW w:w="6429" w:type="dxa"/>
+            <w:tcBorders>
+              <w:top w:val="nil"/>
+              <w:left w:val="nil"/>
+              <w:bottom w:val="single" w:sz="8" w:space="0" w:color="auto"/>
+              <w:right w:val="nil"/>
+            </w:tcBorders>
+            <w:vAlign w:val="bottom"/>
+          </w:tcPr>
+          <w:p>
+            <w:pPr>
+              <w:widowControl w:val="0"/>
+              <w:autoSpaceDE w:val="0"/>
+              <w:autoSpaceDN w:val="0"/>
+              <w:adjustRightInd w:val="0"/>
+              <w:rPr>
+                <w:sz w:val="18"/>
+                <w:szCs w:val="18"/>
+              </w:rPr>
+            </w:pPr>
+          </w:p>
+        </w:tc>
+      </w:tr>
+      <w:tr>
+        <w:trPr>
+          <w:trHeight w:val="322"/>
+        </w:trPr>
+        <w:tc>
+          <w:tcPr>
+            <w:tcW w:w="12980" w:type="dxa"/>
+            <w:gridSpan w:val="2"/>
+            <w:tcBorders>
+              <w:top w:val="nil"/>
+              <w:left w:val="single" w:sz="8" w:space="0" w:color="auto"/>
+              <w:bottom w:val="nil"/>
+              <w:right w:val="nil"/>
+            </w:tcBorders>
+            <w:vAlign w:val="bottom"/>
+          </w:tcPr>
+          <w:p>
+            <w:pPr>
+              <w:widowControl w:val="0"/>
+              <w:autoSpaceDE w:val="0"/>
+              <w:autoSpaceDN w:val="0"/>
+              <w:adjustRightInd w:val="0"/>
+              <w:rPr>
+                <w:sz w:val="21"/>
+                <w:szCs w:val="21"/>
+              </w:rPr>
+            </w:pPr>
+            <w:r>
+              <w:rPr>
+                <w:b/>
+                <w:bCs/>
+              </w:rPr>
+              <w:t xml:space="preserve">Pre-conditions: </w:t>
+            </w:r>
+            <w:r>
+              <w:rPr>
+                <w:bCs/>
+              </w:rPr>
+              <w:t>Open Home Page keyword by default run by test suite setup</w:t>
+            </w:r>
+          </w:p>
+        </w:tc>
+      </w:tr>
+      <w:tr>
+        <w:trPr>
+          <w:trHeight w:val="282"/>
+        </w:trPr>
+        <w:tc>
+          <w:tcPr>
+            <w:tcW w:w="12980" w:type="dxa"/>
+            <w:gridSpan w:val="2"/>
+            <w:tcBorders>
+              <w:top w:val="nil"/>
+              <w:left w:val="single" w:sz="8" w:space="0" w:color="auto"/>
+              <w:bottom w:val="single" w:sz="8" w:space="0" w:color="auto"/>
+              <w:right w:val="nil"/>
+            </w:tcBorders>
+            <w:vAlign w:val="bottom"/>
+          </w:tcPr>
+          <w:p>
+            <w:pPr>
+              <w:widowControl w:val="0"/>
+              <w:autoSpaceDE w:val="0"/>
+              <w:autoSpaceDN w:val="0"/>
+              <w:adjustRightInd w:val="0"/>
+            </w:pPr>
+            <w:r>
+              <w:rPr>
+                <w:b/>
+              </w:rPr>
+              <w:t>Dependencies:</w:t>
+            </w:r>
+            <w:r>
+              <w:rPr>
+                <w:b/>
+              </w:rPr>
+              <w:t xml:space="preserve"> </w:t>
+            </w:r>
+            <w:r>
+              <w:rPr>
+                <w:bCs/>
+              </w:rPr>
+              <w:t>main</w:t>
+            </w:r>
+            <w:r>
+              <w:rPr>
+                <w:bCs/>
+              </w:rPr>
+              <w:t>/</w:t>
+            </w:r>
+            <w:proofErr w:type="spellStart"/>
+            <w:r>
+              <w:rPr>
+                <w:bCs/>
+              </w:rPr>
+              <w:t>keywords.robot</w:t>
+            </w:r>
+            <w:proofErr w:type="spellEnd"/>
+          </w:p>
+        </w:tc>
+      </w:tr>
+    </w:tbl>
+    <w:p>
+      <w:pPr>
+        <w:widowControl w:val="0"/>
+        <w:autoSpaceDE w:val="0"/>
+        <w:autoSpaceDN w:val="0"/>
+        <w:adjustRightInd w:val="0"/>
+        <w:spacing w:line="200" w:lineRule="exact"/>
+      </w:pPr>
+    </w:p>
+    <w:p>
+      <w:pPr>
+        <w:widowControl w:val="0"/>
+        <w:autoSpaceDE w:val="0"/>
+        <w:autoSpaceDN w:val="0"/>
+        <w:adjustRightInd w:val="0"/>
+        <w:spacing w:line="342" w:lineRule="exact"/>
+      </w:pPr>
+    </w:p>
+    <w:tbl>
+      <w:tblPr>
+        <w:tblW w:w="13050" w:type="dxa"/>
+        <w:jc w:val="center"/>
+        <w:tblLayout w:type="fixed"/>
+        <w:tblCellMar>
+          <w:left w:w="0" w:type="dxa"/>
+          <w:right w:w="0" w:type="dxa"/>
+        </w:tblCellMar>
+        <w:tblLook w:val="0000" w:firstRow="0" w:lastRow="0" w:firstColumn="0" w:lastColumn="0" w:noHBand="0" w:noVBand="0"/>
+      </w:tblPr>
+      <w:tblGrid>
+        <w:gridCol w:w="610"/>
+        <w:gridCol w:w="2710"/>
+        <w:gridCol w:w="1520"/>
+        <w:gridCol w:w="3070"/>
+        <w:gridCol w:w="2520"/>
+        <w:gridCol w:w="1170"/>
+        <w:gridCol w:w="1450"/>
+      </w:tblGrid>
+      <w:tr>
+        <w:trPr>
+          <w:trHeight w:val="333"/>
+          <w:jc w:val="center"/>
+        </w:trPr>
+        <w:tc>
+          <w:tcPr>
+            <w:tcW w:w="610" w:type="dxa"/>
+            <w:tcBorders>
+              <w:top w:val="single" w:sz="8" w:space="0" w:color="auto"/>
+              <w:left w:val="single" w:sz="8" w:space="0" w:color="auto"/>
+              <w:bottom w:val="nil"/>
+              <w:right w:val="single" w:sz="8" w:space="0" w:color="auto"/>
+            </w:tcBorders>
+          </w:tcPr>
+          <w:p>
+            <w:pPr>
+              <w:widowControl w:val="0"/>
+              <w:autoSpaceDE w:val="0"/>
+              <w:autoSpaceDN w:val="0"/>
+              <w:adjustRightInd w:val="0"/>
+              <w:spacing w:line="258" w:lineRule="exact"/>
+              <w:jc w:val="center"/>
+            </w:pPr>
+            <w:r>
+              <w:rPr>
+                <w:b/>
+                <w:bCs/>
+              </w:rPr>
+              <w:t>Step</w:t>
+            </w:r>
+          </w:p>
+        </w:tc>
+        <w:tc>
+          <w:tcPr>
+            <w:tcW w:w="2710" w:type="dxa"/>
+            <w:tcBorders>
+              <w:top w:val="single" w:sz="8" w:space="0" w:color="auto"/>
+              <w:left w:val="nil"/>
+              <w:bottom w:val="nil"/>
+              <w:right w:val="single" w:sz="8" w:space="0" w:color="auto"/>
+            </w:tcBorders>
+          </w:tcPr>
+          <w:p>
+            <w:pPr>
+              <w:widowControl w:val="0"/>
+              <w:autoSpaceDE w:val="0"/>
+              <w:autoSpaceDN w:val="0"/>
+              <w:adjustRightInd w:val="0"/>
+              <w:spacing w:line="258" w:lineRule="exact"/>
+              <w:ind w:left="100"/>
+              <w:jc w:val="center"/>
+              <w:rPr>
+                <w:b/>
+              </w:rPr>
+            </w:pPr>
+            <w:r>
+              <w:rPr>
+                <w:b/>
+                <w:bCs/>
+              </w:rPr>
+              <w:t>Test Steps</w:t>
+            </w:r>
+          </w:p>
+        </w:tc>
+        <w:tc>
+          <w:tcPr>
+            <w:tcW w:w="1520" w:type="dxa"/>
+            <w:tcBorders>
+              <w:top w:val="single" w:sz="8" w:space="0" w:color="auto"/>
+              <w:left w:val="nil"/>
+              <w:bottom w:val="nil"/>
+              <w:right w:val="single" w:sz="8" w:space="0" w:color="auto"/>
+            </w:tcBorders>
+          </w:tcPr>
+          <w:p>
+            <w:pPr>
+              <w:widowControl w:val="0"/>
+              <w:autoSpaceDE w:val="0"/>
+              <w:autoSpaceDN w:val="0"/>
+              <w:adjustRightInd w:val="0"/>
+              <w:spacing w:line="258" w:lineRule="exact"/>
+              <w:jc w:val="center"/>
+              <w:rPr>
+                <w:b/>
+              </w:rPr>
+            </w:pPr>
+            <w:r>
+              <w:rPr>
+                <w:b/>
+              </w:rPr>
+              <w:t>Test Data</w:t>
+            </w:r>
+          </w:p>
+        </w:tc>
+        <w:tc>
+          <w:tcPr>
+            <w:tcW w:w="3070" w:type="dxa"/>
+            <w:tcBorders>
+              <w:top w:val="single" w:sz="8" w:space="0" w:color="auto"/>
+              <w:left w:val="nil"/>
+              <w:bottom w:val="nil"/>
+              <w:right w:val="single" w:sz="8" w:space="0" w:color="auto"/>
+            </w:tcBorders>
+          </w:tcPr>
+          <w:p>
+            <w:pPr>
+              <w:widowControl w:val="0"/>
+              <w:autoSpaceDE w:val="0"/>
+              <w:autoSpaceDN w:val="0"/>
+              <w:adjustRightInd w:val="0"/>
+              <w:spacing w:line="258" w:lineRule="exact"/>
+              <w:ind w:left="100"/>
+              <w:jc w:val="center"/>
+              <w:rPr>
+                <w:b/>
+                <w:bCs/>
+              </w:rPr>
+            </w:pPr>
+            <w:r>
+              <w:rPr>
+                <w:b/>
+                <w:bCs/>
+              </w:rPr>
+              <w:t>Expected Result</w:t>
+            </w:r>
+          </w:p>
+        </w:tc>
+        <w:tc>
+          <w:tcPr>
+            <w:tcW w:w="2520" w:type="dxa"/>
+            <w:tcBorders>
+              <w:top w:val="single" w:sz="8" w:space="0" w:color="auto"/>
+              <w:left w:val="nil"/>
+              <w:bottom w:val="nil"/>
+              <w:right w:val="single" w:sz="8" w:space="0" w:color="auto"/>
+            </w:tcBorders>
+          </w:tcPr>
+          <w:p>
+            <w:pPr>
+              <w:widowControl w:val="0"/>
+              <w:autoSpaceDE w:val="0"/>
+              <w:autoSpaceDN w:val="0"/>
+              <w:adjustRightInd w:val="0"/>
+              <w:spacing w:line="258" w:lineRule="exact"/>
+              <w:ind w:left="100"/>
+              <w:jc w:val="center"/>
+              <w:rPr>
+                <w:b/>
+                <w:bCs/>
+              </w:rPr>
+            </w:pPr>
+            <w:r>
+              <w:rPr>
+                <w:b/>
+                <w:bCs/>
+              </w:rPr>
+              <w:t>Actual Result</w:t>
+            </w:r>
+          </w:p>
+        </w:tc>
+        <w:tc>
+          <w:tcPr>
+            <w:tcW w:w="1170" w:type="dxa"/>
+            <w:tcBorders>
+              <w:top w:val="single" w:sz="8" w:space="0" w:color="auto"/>
+              <w:left w:val="nil"/>
+              <w:bottom w:val="nil"/>
+              <w:right w:val="single" w:sz="8" w:space="0" w:color="auto"/>
+            </w:tcBorders>
+            <w:vAlign w:val="center"/>
+          </w:tcPr>
+          <w:p>
+            <w:pPr>
+              <w:widowControl w:val="0"/>
+              <w:autoSpaceDE w:val="0"/>
+              <w:autoSpaceDN w:val="0"/>
+              <w:adjustRightInd w:val="0"/>
+              <w:spacing w:line="258" w:lineRule="exact"/>
+              <w:jc w:val="center"/>
+              <w:rPr>
+                <w:b/>
+                <w:bCs/>
+              </w:rPr>
+            </w:pPr>
+            <w:r>
+              <w:rPr>
+                <w:b/>
+                <w:bCs/>
+              </w:rPr>
+              <w:t>Status</w:t>
+            </w:r>
+          </w:p>
+          <w:p>
+            <w:pPr>
+              <w:widowControl w:val="0"/>
+              <w:autoSpaceDE w:val="0"/>
+              <w:autoSpaceDN w:val="0"/>
+              <w:adjustRightInd w:val="0"/>
+              <w:spacing w:line="258" w:lineRule="exact"/>
+              <w:jc w:val="center"/>
+              <w:rPr>
+                <w:b/>
+                <w:bCs/>
+              </w:rPr>
+            </w:pPr>
+            <w:r>
+              <w:rPr>
+                <w:b/>
+                <w:bCs/>
+              </w:rPr>
+              <w:t>(Pass/Fail)</w:t>
+            </w:r>
+          </w:p>
+        </w:tc>
+        <w:tc>
+          <w:tcPr>
+            <w:tcW w:w="1450" w:type="dxa"/>
+            <w:tcBorders>
+              <w:top w:val="single" w:sz="8" w:space="0" w:color="auto"/>
+              <w:left w:val="nil"/>
+              <w:bottom w:val="nil"/>
+              <w:right w:val="single" w:sz="8" w:space="0" w:color="auto"/>
+            </w:tcBorders>
+          </w:tcPr>
+          <w:p>
+            <w:pPr>
+              <w:widowControl w:val="0"/>
+              <w:autoSpaceDE w:val="0"/>
+              <w:autoSpaceDN w:val="0"/>
+              <w:adjustRightInd w:val="0"/>
+              <w:spacing w:line="258" w:lineRule="exact"/>
+              <w:jc w:val="center"/>
+              <w:rPr>
+                <w:b/>
+                <w:bCs/>
+              </w:rPr>
+            </w:pPr>
+            <w:r>
+              <w:rPr>
+                <w:b/>
+                <w:bCs/>
+              </w:rPr>
+              <w:t>Notes</w:t>
+            </w:r>
+          </w:p>
+        </w:tc>
+      </w:tr>
+      <w:tr>
+        <w:trPr>
+          <w:trHeight w:val="263"/>
+          <w:jc w:val="center"/>
+        </w:trPr>
+        <w:tc>
+          <w:tcPr>
+            <w:tcW w:w="610" w:type="dxa"/>
+            <w:tcBorders>
+              <w:top w:val="nil"/>
+              <w:left w:val="single" w:sz="8" w:space="0" w:color="auto"/>
+              <w:bottom w:val="single" w:sz="8" w:space="0" w:color="auto"/>
+              <w:right w:val="single" w:sz="8" w:space="0" w:color="auto"/>
+            </w:tcBorders>
+            <w:vAlign w:val="center"/>
+          </w:tcPr>
+          <w:p>
+            <w:pPr>
+              <w:widowControl w:val="0"/>
+              <w:autoSpaceDE w:val="0"/>
+              <w:autoSpaceDN w:val="0"/>
+              <w:adjustRightInd w:val="0"/>
+              <w:spacing w:line="264" w:lineRule="exact"/>
+              <w:jc w:val="center"/>
+            </w:pPr>
+            <w:r>
+              <w:rPr>
+                <w:w w:val="99"/>
+              </w:rPr>
+              <w:t>1</w:t>
+            </w:r>
+          </w:p>
+        </w:tc>
+        <w:tc>
+          <w:tcPr>
+            <w:tcW w:w="2710" w:type="dxa"/>
+            <w:tcBorders>
+              <w:top w:val="nil"/>
+              <w:left w:val="nil"/>
+              <w:bottom w:val="single" w:sz="8" w:space="0" w:color="auto"/>
+              <w:right w:val="single" w:sz="8" w:space="0" w:color="auto"/>
+            </w:tcBorders>
+            <w:vAlign w:val="center"/>
+          </w:tcPr>
+          <w:p>
+            <w:pPr>
+              <w:widowControl w:val="0"/>
+              <w:autoSpaceDE w:val="0"/>
+              <w:autoSpaceDN w:val="0"/>
+              <w:adjustRightInd w:val="0"/>
+              <w:rPr>
+                <w:sz w:val="18"/>
+                <w:szCs w:val="18"/>
+              </w:rPr>
+            </w:pPr>
+            <w:r>
+              <w:rPr>
+                <w:sz w:val="18"/>
+                <w:szCs w:val="18"/>
+              </w:rPr>
+              <w:t>Search by keyword</w:t>
+            </w:r>
+          </w:p>
+        </w:tc>
+        <w:tc>
+          <w:tcPr>
+            <w:tcW w:w="1520" w:type="dxa"/>
+            <w:tcBorders>
+              <w:top w:val="nil"/>
+              <w:left w:val="nil"/>
+              <w:bottom w:val="single" w:sz="8" w:space="0" w:color="auto"/>
+              <w:right w:val="single" w:sz="8" w:space="0" w:color="auto"/>
+            </w:tcBorders>
+            <w:vAlign w:val="center"/>
+          </w:tcPr>
+          <w:p>
+            <w:pPr>
+              <w:widowControl w:val="0"/>
+              <w:autoSpaceDE w:val="0"/>
+              <w:autoSpaceDN w:val="0"/>
+              <w:adjustRightInd w:val="0"/>
+              <w:rPr>
+                <w:sz w:val="18"/>
+                <w:szCs w:val="18"/>
+              </w:rPr>
+            </w:pPr>
+            <w:r>
+              <w:rPr>
+                <w:sz w:val="18"/>
+                <w:szCs w:val="18"/>
+              </w:rPr>
+              <w:t>Keyword = keyboard</w:t>
+            </w:r>
+          </w:p>
+        </w:tc>
+        <w:tc>
+          <w:tcPr>
+            <w:tcW w:w="3070" w:type="dxa"/>
+            <w:tcBorders>
+              <w:top w:val="nil"/>
+              <w:left w:val="nil"/>
+              <w:bottom w:val="single" w:sz="8" w:space="0" w:color="auto"/>
+              <w:right w:val="single" w:sz="8" w:space="0" w:color="auto"/>
+            </w:tcBorders>
+            <w:vAlign w:val="center"/>
+          </w:tcPr>
+          <w:p>
+            <w:pPr>
+              <w:widowControl w:val="0"/>
+              <w:autoSpaceDE w:val="0"/>
+              <w:autoSpaceDN w:val="0"/>
+              <w:adjustRightInd w:val="0"/>
+              <w:rPr>
+                <w:sz w:val="18"/>
+                <w:szCs w:val="18"/>
+              </w:rPr>
+            </w:pPr>
+            <w:r>
+              <w:rPr>
+                <w:sz w:val="18"/>
+                <w:szCs w:val="18"/>
+              </w:rPr>
+              <w:t>Show results</w:t>
+            </w:r>
+          </w:p>
+        </w:tc>
+        <w:tc>
+          <w:tcPr>
+            <w:tcW w:w="2520" w:type="dxa"/>
+            <w:tcBorders>
+              <w:top w:val="nil"/>
+              <w:left w:val="nil"/>
+              <w:bottom w:val="single" w:sz="8" w:space="0" w:color="auto"/>
+              <w:right w:val="single" w:sz="8" w:space="0" w:color="auto"/>
+            </w:tcBorders>
+            <w:vAlign w:val="center"/>
+          </w:tcPr>
+          <w:p>
+            <w:pPr>
+              <w:widowControl w:val="0"/>
+              <w:autoSpaceDE w:val="0"/>
+              <w:autoSpaceDN w:val="0"/>
+              <w:adjustRightInd w:val="0"/>
+              <w:rPr>
+                <w:sz w:val="18"/>
+                <w:szCs w:val="18"/>
+              </w:rPr>
+            </w:pPr>
+            <w:r>
+              <w:rPr>
+                <w:sz w:val="18"/>
+                <w:szCs w:val="18"/>
+              </w:rPr>
+              <w:t>Show results</w:t>
+            </w:r>
+          </w:p>
+        </w:tc>
+        <w:tc>
+          <w:tcPr>
+            <w:tcW w:w="1170" w:type="dxa"/>
+            <w:tcBorders>
+              <w:top w:val="nil"/>
+              <w:left w:val="nil"/>
+              <w:bottom w:val="single" w:sz="8" w:space="0" w:color="auto"/>
+              <w:right w:val="single" w:sz="8" w:space="0" w:color="auto"/>
+            </w:tcBorders>
+            <w:vAlign w:val="center"/>
+          </w:tcPr>
+          <w:p>
+            <w:pPr>
+              <w:widowControl w:val="0"/>
+              <w:autoSpaceDE w:val="0"/>
+              <w:autoSpaceDN w:val="0"/>
+              <w:adjustRightInd w:val="0"/>
+              <w:jc w:val="center"/>
+              <w:rPr>
+                <w:sz w:val="18"/>
+                <w:szCs w:val="18"/>
+              </w:rPr>
+            </w:pPr>
+            <w:r>
+              <w:rPr>
+                <w:sz w:val="18"/>
+                <w:szCs w:val="18"/>
+              </w:rPr>
+              <w:t>Pass</w:t>
+            </w:r>
+          </w:p>
+        </w:tc>
+        <w:tc>
+          <w:tcPr>
+            <w:tcW w:w="1450" w:type="dxa"/>
+            <w:tcBorders>
+              <w:top w:val="nil"/>
+              <w:left w:val="nil"/>
+              <w:bottom w:val="single" w:sz="8" w:space="0" w:color="auto"/>
+              <w:right w:val="single" w:sz="8" w:space="0" w:color="auto"/>
+            </w:tcBorders>
+            <w:vAlign w:val="center"/>
+          </w:tcPr>
+          <w:p>
+            <w:pPr>
+              <w:widowControl w:val="0"/>
+              <w:autoSpaceDE w:val="0"/>
+              <w:autoSpaceDN w:val="0"/>
+              <w:adjustRightInd w:val="0"/>
+              <w:jc w:val="center"/>
+              <w:rPr>
+                <w:sz w:val="18"/>
+                <w:szCs w:val="18"/>
+              </w:rPr>
+            </w:pPr>
+          </w:p>
+        </w:tc>
+      </w:tr>
+      <w:tr>
+        <w:trPr>
+          <w:trHeight w:val="263"/>
+          <w:jc w:val="center"/>
+        </w:trPr>
+        <w:tc>
+          <w:tcPr>
+            <w:tcW w:w="610" w:type="dxa"/>
+            <w:tcBorders>
+              <w:top w:val="nil"/>
+              <w:left w:val="single" w:sz="8" w:space="0" w:color="auto"/>
+              <w:bottom w:val="single" w:sz="8" w:space="0" w:color="auto"/>
+              <w:right w:val="single" w:sz="8" w:space="0" w:color="auto"/>
+            </w:tcBorders>
+            <w:vAlign w:val="center"/>
+          </w:tcPr>
+          <w:p>
+            <w:pPr>
+              <w:widowControl w:val="0"/>
+              <w:autoSpaceDE w:val="0"/>
+              <w:autoSpaceDN w:val="0"/>
+              <w:adjustRightInd w:val="0"/>
+              <w:spacing w:line="264" w:lineRule="exact"/>
+              <w:jc w:val="center"/>
+              <w:rPr>
+                <w:w w:val="99"/>
+              </w:rPr>
+            </w:pPr>
+            <w:r>
+              <w:rPr>
+                <w:w w:val="99"/>
+              </w:rPr>
+              <w:t>2</w:t>
+            </w:r>
+          </w:p>
+        </w:tc>
+        <w:tc>
+          <w:tcPr>
+            <w:tcW w:w="2710" w:type="dxa"/>
+            <w:tcBorders>
+              <w:top w:val="nil"/>
+              <w:left w:val="nil"/>
+              <w:bottom w:val="single" w:sz="8" w:space="0" w:color="auto"/>
+              <w:right w:val="single" w:sz="8" w:space="0" w:color="auto"/>
+            </w:tcBorders>
+            <w:vAlign w:val="center"/>
+          </w:tcPr>
+          <w:p>
+            <w:pPr>
+              <w:widowControl w:val="0"/>
+              <w:autoSpaceDE w:val="0"/>
+              <w:autoSpaceDN w:val="0"/>
+              <w:adjustRightInd w:val="0"/>
+              <w:rPr>
+                <w:sz w:val="18"/>
+                <w:szCs w:val="18"/>
+              </w:rPr>
+            </w:pPr>
+            <w:r>
+              <w:rPr>
+                <w:sz w:val="18"/>
+                <w:szCs w:val="18"/>
+              </w:rPr>
+              <w:t>Go to the first product details page</w:t>
+            </w:r>
+          </w:p>
+        </w:tc>
+        <w:tc>
+          <w:tcPr>
+            <w:tcW w:w="1520" w:type="dxa"/>
+            <w:tcBorders>
+              <w:top w:val="nil"/>
+              <w:left w:val="nil"/>
+              <w:bottom w:val="single" w:sz="8" w:space="0" w:color="auto"/>
+              <w:right w:val="single" w:sz="8" w:space="0" w:color="auto"/>
+            </w:tcBorders>
+            <w:vAlign w:val="center"/>
+          </w:tcPr>
+          <w:p>
+            <w:pPr>
+              <w:widowControl w:val="0"/>
+              <w:autoSpaceDE w:val="0"/>
+              <w:autoSpaceDN w:val="0"/>
+              <w:adjustRightInd w:val="0"/>
+              <w:rPr>
+                <w:sz w:val="18"/>
+                <w:szCs w:val="18"/>
+              </w:rPr>
+            </w:pPr>
+          </w:p>
+        </w:tc>
+        <w:tc>
+          <w:tcPr>
+            <w:tcW w:w="3070" w:type="dxa"/>
+            <w:tcBorders>
+              <w:top w:val="nil"/>
+              <w:left w:val="nil"/>
+              <w:bottom w:val="single" w:sz="8" w:space="0" w:color="auto"/>
+              <w:right w:val="single" w:sz="8" w:space="0" w:color="auto"/>
+            </w:tcBorders>
+            <w:vAlign w:val="center"/>
+          </w:tcPr>
+          <w:p>
+            <w:pPr>
+              <w:widowControl w:val="0"/>
+              <w:autoSpaceDE w:val="0"/>
+              <w:autoSpaceDN w:val="0"/>
+              <w:adjustRightInd w:val="0"/>
+              <w:rPr>
+                <w:sz w:val="18"/>
+                <w:szCs w:val="18"/>
+              </w:rPr>
+            </w:pPr>
+            <w:r>
+              <w:rPr>
+                <w:sz w:val="18"/>
+                <w:szCs w:val="18"/>
+              </w:rPr>
+              <w:t>Open product details</w:t>
+            </w:r>
+          </w:p>
+        </w:tc>
+        <w:tc>
+          <w:tcPr>
+            <w:tcW w:w="2520" w:type="dxa"/>
+            <w:tcBorders>
+              <w:top w:val="nil"/>
+              <w:left w:val="nil"/>
+              <w:bottom w:val="single" w:sz="8" w:space="0" w:color="auto"/>
+              <w:right w:val="single" w:sz="8" w:space="0" w:color="auto"/>
+            </w:tcBorders>
+            <w:vAlign w:val="center"/>
+          </w:tcPr>
+          <w:p>
+            <w:pPr>
+              <w:widowControl w:val="0"/>
+              <w:autoSpaceDE w:val="0"/>
+              <w:autoSpaceDN w:val="0"/>
+              <w:adjustRightInd w:val="0"/>
+              <w:rPr>
+                <w:sz w:val="18"/>
+                <w:szCs w:val="18"/>
+              </w:rPr>
+            </w:pPr>
+            <w:r>
+              <w:rPr>
+                <w:sz w:val="18"/>
+                <w:szCs w:val="18"/>
+              </w:rPr>
+              <w:t>Open product details</w:t>
+            </w:r>
+          </w:p>
+        </w:tc>
+        <w:tc>
+          <w:tcPr>
+            <w:tcW w:w="1170" w:type="dxa"/>
+            <w:tcBorders>
+              <w:top w:val="nil"/>
+              <w:left w:val="nil"/>
+              <w:bottom w:val="single" w:sz="8" w:space="0" w:color="auto"/>
+              <w:right w:val="single" w:sz="8" w:space="0" w:color="auto"/>
+            </w:tcBorders>
+            <w:vAlign w:val="center"/>
+          </w:tcPr>
+          <w:p>
+            <w:pPr>
+              <w:widowControl w:val="0"/>
+              <w:autoSpaceDE w:val="0"/>
+              <w:autoSpaceDN w:val="0"/>
+              <w:adjustRightInd w:val="0"/>
+              <w:jc w:val="center"/>
+              <w:rPr>
+                <w:sz w:val="18"/>
+                <w:szCs w:val="18"/>
+              </w:rPr>
+            </w:pPr>
+          </w:p>
+        </w:tc>
+        <w:tc>
+          <w:tcPr>
+            <w:tcW w:w="1450" w:type="dxa"/>
+            <w:tcBorders>
+              <w:top w:val="nil"/>
+              <w:left w:val="nil"/>
+              <w:bottom w:val="single" w:sz="8" w:space="0" w:color="auto"/>
+              <w:right w:val="single" w:sz="8" w:space="0" w:color="auto"/>
+            </w:tcBorders>
+            <w:vAlign w:val="center"/>
+          </w:tcPr>
+          <w:p>
+            <w:pPr>
+              <w:widowControl w:val="0"/>
+              <w:autoSpaceDE w:val="0"/>
+              <w:autoSpaceDN w:val="0"/>
+              <w:adjustRightInd w:val="0"/>
+              <w:jc w:val="center"/>
+              <w:rPr>
+                <w:sz w:val="18"/>
+                <w:szCs w:val="18"/>
+              </w:rPr>
+            </w:pPr>
+          </w:p>
+        </w:tc>
+      </w:tr>
+      <w:tr>
+        <w:trPr>
+          <w:trHeight w:val="266"/>
+          <w:jc w:val="center"/>
+        </w:trPr>
+        <w:tc>
+          <w:tcPr>
+            <w:tcW w:w="610" w:type="dxa"/>
+            <w:tcBorders>
+              <w:top w:val="nil"/>
+              <w:left w:val="single" w:sz="8" w:space="0" w:color="auto"/>
+              <w:bottom w:val="single" w:sz="8" w:space="0" w:color="auto"/>
+              <w:right w:val="single" w:sz="8" w:space="0" w:color="auto"/>
+            </w:tcBorders>
+            <w:vAlign w:val="center"/>
+          </w:tcPr>
+          <w:p>
+            <w:pPr>
+              <w:widowControl w:val="0"/>
+              <w:autoSpaceDE w:val="0"/>
+              <w:autoSpaceDN w:val="0"/>
+              <w:adjustRightInd w:val="0"/>
+              <w:spacing w:line="264" w:lineRule="exact"/>
+              <w:jc w:val="center"/>
+            </w:pPr>
+            <w:r>
+              <w:rPr>
+                <w:w w:val="99"/>
+              </w:rPr>
+              <w:t>3</w:t>
+            </w:r>
+          </w:p>
+        </w:tc>
+        <w:tc>
+          <w:tcPr>
+            <w:tcW w:w="2710" w:type="dxa"/>
+            <w:tcBorders>
+              <w:top w:val="nil"/>
+              <w:left w:val="nil"/>
+              <w:bottom w:val="single" w:sz="8" w:space="0" w:color="auto"/>
+              <w:right w:val="single" w:sz="8" w:space="0" w:color="auto"/>
+            </w:tcBorders>
+            <w:vAlign w:val="center"/>
+          </w:tcPr>
+          <w:p>
+            <w:pPr>
+              <w:widowControl w:val="0"/>
+              <w:autoSpaceDE w:val="0"/>
+              <w:autoSpaceDN w:val="0"/>
+              <w:adjustRightInd w:val="0"/>
+              <w:rPr>
+                <w:sz w:val="18"/>
+                <w:szCs w:val="18"/>
+              </w:rPr>
+            </w:pPr>
+            <w:r>
+              <w:rPr>
+                <w:sz w:val="18"/>
+                <w:szCs w:val="18"/>
+              </w:rPr>
+              <w:t>Search for word</w:t>
+            </w:r>
+          </w:p>
+        </w:tc>
+        <w:tc>
+          <w:tcPr>
+            <w:tcW w:w="1520" w:type="dxa"/>
+            <w:tcBorders>
+              <w:top w:val="nil"/>
+              <w:left w:val="nil"/>
+              <w:bottom w:val="single" w:sz="8" w:space="0" w:color="auto"/>
+              <w:right w:val="single" w:sz="8" w:space="0" w:color="auto"/>
+            </w:tcBorders>
+            <w:vAlign w:val="center"/>
+          </w:tcPr>
+          <w:p>
+            <w:pPr>
+              <w:widowControl w:val="0"/>
+              <w:autoSpaceDE w:val="0"/>
+              <w:autoSpaceDN w:val="0"/>
+              <w:adjustRightInd w:val="0"/>
+              <w:rPr>
+                <w:sz w:val="18"/>
+                <w:szCs w:val="18"/>
+              </w:rPr>
+            </w:pPr>
+            <w:r>
+              <w:rPr>
+                <w:sz w:val="18"/>
+                <w:szCs w:val="18"/>
+              </w:rPr>
+              <w:t xml:space="preserve">Word = </w:t>
+            </w:r>
+            <w:proofErr w:type="spellStart"/>
+            <w:r>
+              <w:rPr>
+                <w:sz w:val="18"/>
+                <w:szCs w:val="18"/>
+              </w:rPr>
+              <w:t>Esittely</w:t>
+            </w:r>
+            <w:proofErr w:type="spellEnd"/>
+          </w:p>
+        </w:tc>
+        <w:tc>
+          <w:tcPr>
+            <w:tcW w:w="3070" w:type="dxa"/>
+            <w:tcBorders>
+              <w:top w:val="nil"/>
+              <w:left w:val="nil"/>
+              <w:bottom w:val="single" w:sz="8" w:space="0" w:color="auto"/>
+              <w:right w:val="single" w:sz="8" w:space="0" w:color="auto"/>
+            </w:tcBorders>
+            <w:vAlign w:val="center"/>
+          </w:tcPr>
+          <w:p>
+            <w:pPr>
+              <w:widowControl w:val="0"/>
+              <w:autoSpaceDE w:val="0"/>
+              <w:autoSpaceDN w:val="0"/>
+              <w:adjustRightInd w:val="0"/>
+              <w:rPr>
+                <w:sz w:val="18"/>
+                <w:szCs w:val="18"/>
+              </w:rPr>
+            </w:pPr>
+            <w:r>
+              <w:rPr>
+                <w:sz w:val="18"/>
+                <w:szCs w:val="18"/>
+              </w:rPr>
+              <w:t>Find the searched word</w:t>
+            </w:r>
+          </w:p>
+        </w:tc>
+        <w:tc>
+          <w:tcPr>
+            <w:tcW w:w="2520" w:type="dxa"/>
+            <w:tcBorders>
+              <w:top w:val="nil"/>
+              <w:left w:val="nil"/>
+              <w:bottom w:val="single" w:sz="8" w:space="0" w:color="auto"/>
+              <w:right w:val="single" w:sz="8" w:space="0" w:color="auto"/>
+            </w:tcBorders>
+            <w:vAlign w:val="center"/>
+          </w:tcPr>
+          <w:p>
+            <w:pPr>
+              <w:widowControl w:val="0"/>
+              <w:autoSpaceDE w:val="0"/>
+              <w:autoSpaceDN w:val="0"/>
+              <w:adjustRightInd w:val="0"/>
+              <w:rPr>
+                <w:sz w:val="18"/>
+                <w:szCs w:val="18"/>
+              </w:rPr>
+            </w:pPr>
+            <w:r>
+              <w:rPr>
+                <w:sz w:val="18"/>
+                <w:szCs w:val="18"/>
+              </w:rPr>
+              <w:t>Find the searched word</w:t>
+            </w:r>
+          </w:p>
+        </w:tc>
+        <w:tc>
+          <w:tcPr>
+            <w:tcW w:w="1170" w:type="dxa"/>
+            <w:tcBorders>
+              <w:top w:val="nil"/>
+              <w:left w:val="nil"/>
+              <w:bottom w:val="single" w:sz="8" w:space="0" w:color="auto"/>
+              <w:right w:val="single" w:sz="8" w:space="0" w:color="auto"/>
+            </w:tcBorders>
+            <w:vAlign w:val="center"/>
+          </w:tcPr>
+          <w:p>
+            <w:pPr>
+              <w:widowControl w:val="0"/>
+              <w:autoSpaceDE w:val="0"/>
+              <w:autoSpaceDN w:val="0"/>
+              <w:adjustRightInd w:val="0"/>
+              <w:jc w:val="center"/>
+              <w:rPr>
+                <w:sz w:val="18"/>
+                <w:szCs w:val="18"/>
+              </w:rPr>
+            </w:pPr>
+            <w:r>
+              <w:rPr>
+                <w:sz w:val="18"/>
+                <w:szCs w:val="18"/>
+              </w:rPr>
+              <w:t>Pass</w:t>
+            </w:r>
+          </w:p>
+        </w:tc>
+        <w:tc>
+          <w:tcPr>
+            <w:tcW w:w="1450" w:type="dxa"/>
+            <w:tcBorders>
+              <w:top w:val="nil"/>
+              <w:left w:val="nil"/>
+              <w:bottom w:val="single" w:sz="8" w:space="0" w:color="auto"/>
+              <w:right w:val="single" w:sz="8" w:space="0" w:color="auto"/>
+            </w:tcBorders>
+            <w:vAlign w:val="center"/>
+          </w:tcPr>
+          <w:p>
+            <w:pPr>
+              <w:widowControl w:val="0"/>
+              <w:autoSpaceDE w:val="0"/>
+              <w:autoSpaceDN w:val="0"/>
+              <w:adjustRightInd w:val="0"/>
+              <w:jc w:val="center"/>
+              <w:rPr>
+                <w:sz w:val="18"/>
+                <w:szCs w:val="18"/>
+              </w:rPr>
+            </w:pPr>
+          </w:p>
+        </w:tc>
+      </w:tr>
+      <w:tr>
+        <w:trPr>
+          <w:trHeight w:val="267"/>
+          <w:jc w:val="center"/>
+        </w:trPr>
+        <w:tc>
+          <w:tcPr>
+            <w:tcW w:w="610" w:type="dxa"/>
+            <w:tcBorders>
+              <w:top w:val="nil"/>
+              <w:left w:val="single" w:sz="8" w:space="0" w:color="auto"/>
+              <w:bottom w:val="single" w:sz="8" w:space="0" w:color="auto"/>
+              <w:right w:val="single" w:sz="8" w:space="0" w:color="auto"/>
+            </w:tcBorders>
+            <w:vAlign w:val="center"/>
+          </w:tcPr>
+          <w:p>
+            <w:pPr>
+              <w:widowControl w:val="0"/>
+              <w:autoSpaceDE w:val="0"/>
+              <w:autoSpaceDN w:val="0"/>
+              <w:adjustRightInd w:val="0"/>
+              <w:jc w:val="center"/>
+              <w:rPr>
+                <w:sz w:val="18"/>
+                <w:szCs w:val="18"/>
+              </w:rPr>
+            </w:pPr>
+            <w:r>
+              <w:rPr>
+                <w:sz w:val="18"/>
+                <w:szCs w:val="18"/>
+              </w:rPr>
+              <w:t>4</w:t>
+            </w:r>
+          </w:p>
+        </w:tc>
+        <w:tc>
+          <w:tcPr>
+            <w:tcW w:w="2710" w:type="dxa"/>
+            <w:tcBorders>
+              <w:top w:val="nil"/>
+              <w:left w:val="nil"/>
+              <w:bottom w:val="single" w:sz="8" w:space="0" w:color="auto"/>
+              <w:right w:val="single" w:sz="8" w:space="0" w:color="auto"/>
+            </w:tcBorders>
+            <w:vAlign w:val="center"/>
+          </w:tcPr>
+          <w:p>
+            <w:pPr>
+              <w:widowControl w:val="0"/>
+              <w:autoSpaceDE w:val="0"/>
+              <w:autoSpaceDN w:val="0"/>
+              <w:adjustRightInd w:val="0"/>
+              <w:rPr>
+                <w:sz w:val="18"/>
+                <w:szCs w:val="18"/>
+              </w:rPr>
+            </w:pPr>
+            <w:r>
+              <w:rPr>
+                <w:sz w:val="18"/>
+                <w:szCs w:val="18"/>
+              </w:rPr>
+              <w:t>Search for word</w:t>
+            </w:r>
+          </w:p>
+        </w:tc>
+        <w:tc>
+          <w:tcPr>
+            <w:tcW w:w="1520" w:type="dxa"/>
+            <w:tcBorders>
+              <w:top w:val="nil"/>
+              <w:left w:val="nil"/>
+              <w:bottom w:val="single" w:sz="8" w:space="0" w:color="auto"/>
+              <w:right w:val="single" w:sz="8" w:space="0" w:color="auto"/>
+            </w:tcBorders>
+            <w:vAlign w:val="center"/>
+          </w:tcPr>
+          <w:p>
+            <w:pPr>
+              <w:widowControl w:val="0"/>
+              <w:autoSpaceDE w:val="0"/>
+              <w:autoSpaceDN w:val="0"/>
+              <w:adjustRightInd w:val="0"/>
+              <w:rPr>
+                <w:sz w:val="18"/>
+                <w:szCs w:val="18"/>
+              </w:rPr>
+            </w:pPr>
+            <w:r>
+              <w:rPr>
+                <w:sz w:val="18"/>
+                <w:szCs w:val="18"/>
+              </w:rPr>
+              <w:t xml:space="preserve">Word = </w:t>
+            </w:r>
+            <w:proofErr w:type="spellStart"/>
+            <w:r>
+              <w:rPr>
+                <w:sz w:val="18"/>
+                <w:szCs w:val="18"/>
+              </w:rPr>
+              <w:t>Lisätiedot</w:t>
+            </w:r>
+            <w:proofErr w:type="spellEnd"/>
+          </w:p>
+        </w:tc>
+        <w:tc>
+          <w:tcPr>
+            <w:tcW w:w="3070" w:type="dxa"/>
+            <w:tcBorders>
+              <w:top w:val="nil"/>
+              <w:left w:val="nil"/>
+              <w:bottom w:val="single" w:sz="8" w:space="0" w:color="auto"/>
+              <w:right w:val="single" w:sz="8" w:space="0" w:color="auto"/>
+            </w:tcBorders>
+            <w:vAlign w:val="center"/>
+          </w:tcPr>
+          <w:p>
+            <w:pPr>
+              <w:widowControl w:val="0"/>
+              <w:autoSpaceDE w:val="0"/>
+              <w:autoSpaceDN w:val="0"/>
+              <w:adjustRightInd w:val="0"/>
+              <w:rPr>
+                <w:sz w:val="18"/>
+                <w:szCs w:val="18"/>
+              </w:rPr>
+            </w:pPr>
+            <w:r>
+              <w:rPr>
+                <w:sz w:val="18"/>
+                <w:szCs w:val="18"/>
+              </w:rPr>
+              <w:t>Find the searched word</w:t>
+            </w:r>
+          </w:p>
+        </w:tc>
+        <w:tc>
+          <w:tcPr>
+            <w:tcW w:w="2520" w:type="dxa"/>
+            <w:tcBorders>
+              <w:top w:val="nil"/>
+              <w:left w:val="nil"/>
+              <w:bottom w:val="single" w:sz="8" w:space="0" w:color="auto"/>
+              <w:right w:val="single" w:sz="8" w:space="0" w:color="auto"/>
+            </w:tcBorders>
+            <w:vAlign w:val="center"/>
+          </w:tcPr>
+          <w:p>
+            <w:pPr>
+              <w:widowControl w:val="0"/>
+              <w:autoSpaceDE w:val="0"/>
+              <w:autoSpaceDN w:val="0"/>
+              <w:adjustRightInd w:val="0"/>
+              <w:rPr>
+                <w:sz w:val="18"/>
+                <w:szCs w:val="18"/>
+              </w:rPr>
+            </w:pPr>
+            <w:r>
+              <w:rPr>
+                <w:sz w:val="18"/>
+                <w:szCs w:val="18"/>
+              </w:rPr>
+              <w:t>Find the searched word</w:t>
+            </w:r>
+          </w:p>
+        </w:tc>
+        <w:tc>
+          <w:tcPr>
+            <w:tcW w:w="1170" w:type="dxa"/>
+            <w:tcBorders>
+              <w:top w:val="nil"/>
+              <w:left w:val="nil"/>
+              <w:bottom w:val="single" w:sz="8" w:space="0" w:color="auto"/>
+              <w:right w:val="single" w:sz="8" w:space="0" w:color="auto"/>
+            </w:tcBorders>
+            <w:vAlign w:val="center"/>
+          </w:tcPr>
+          <w:p>
+            <w:pPr>
+              <w:widowControl w:val="0"/>
+              <w:autoSpaceDE w:val="0"/>
+              <w:autoSpaceDN w:val="0"/>
+              <w:adjustRightInd w:val="0"/>
+              <w:jc w:val="center"/>
+              <w:rPr>
+                <w:sz w:val="18"/>
+                <w:szCs w:val="18"/>
+              </w:rPr>
+            </w:pPr>
+            <w:r>
+              <w:rPr>
+                <w:sz w:val="18"/>
+                <w:szCs w:val="18"/>
+              </w:rPr>
+              <w:t>Pass</w:t>
+            </w:r>
+          </w:p>
+        </w:tc>
+        <w:tc>
+          <w:tcPr>
+            <w:tcW w:w="1450" w:type="dxa"/>
+            <w:tcBorders>
+              <w:top w:val="nil"/>
+              <w:left w:val="nil"/>
+              <w:bottom w:val="single" w:sz="8" w:space="0" w:color="auto"/>
+              <w:right w:val="single" w:sz="8" w:space="0" w:color="auto"/>
+            </w:tcBorders>
+            <w:vAlign w:val="center"/>
+          </w:tcPr>
+          <w:p>
+            <w:pPr>
+              <w:widowControl w:val="0"/>
+              <w:autoSpaceDE w:val="0"/>
+              <w:autoSpaceDN w:val="0"/>
+              <w:adjustRightInd w:val="0"/>
+              <w:jc w:val="center"/>
+              <w:rPr>
+                <w:sz w:val="18"/>
+                <w:szCs w:val="18"/>
+              </w:rPr>
+            </w:pPr>
+          </w:p>
+        </w:tc>
+      </w:tr>
+    </w:tbl>
+    <w:p>
+      <w:pPr>
+        <w:widowControl w:val="0"/>
+        <w:autoSpaceDE w:val="0"/>
+        <w:autoSpaceDN w:val="0"/>
+        <w:adjustRightInd w:val="0"/>
+        <w:spacing w:line="268" w:lineRule="exact"/>
+      </w:pPr>
+    </w:p>
+    <w:p>
+      <w:pPr>
+        <w:widowControl w:val="0"/>
+        <w:autoSpaceDE w:val="0"/>
+        <w:autoSpaceDN w:val="0"/>
+        <w:adjustRightInd w:val="0"/>
+        <w:ind w:left="320"/>
+      </w:pPr>
+      <w:r>
+        <w:rPr>
+          <w:b/>
+          <w:bCs/>
+        </w:rPr>
+        <w:t xml:space="preserve">Post-conditions: </w:t>
+      </w:r>
+    </w:p>
+    <w:p>
+      <w:pPr>
+        <w:widowControl w:val="0"/>
+        <w:autoSpaceDE w:val="0"/>
+        <w:autoSpaceDN w:val="0"/>
+        <w:adjustRightInd w:val="0"/>
+      </w:pPr>
+      <w:r>
+        <w:rPr>
+          <w:noProof/>
+        </w:rPr>
+        <mc:AlternateContent>
+          <mc:Choice Requires="wps">
+            <w:drawing>
+              <wp:anchor distT="0" distB="0" distL="114300" distR="114300" simplePos="0" relativeHeight="251669504" behindDoc="1" locked="0" layoutInCell="0" allowOverlap="1" wp14:anchorId="32EFA88E" wp14:editId="2F22283A">
+                <wp:simplePos x="0" y="0"/>
+                <wp:positionH relativeFrom="column">
+                  <wp:posOffset>-6350</wp:posOffset>
+                </wp:positionH>
+                <wp:positionV relativeFrom="paragraph">
+                  <wp:posOffset>-163830</wp:posOffset>
+                </wp:positionV>
+                <wp:extent cx="8362950" cy="0"/>
+                <wp:effectExtent l="9525" t="12700" r="9525" b="6350"/>
+                <wp:wrapNone/>
+                <wp:docPr id="9" name="Straight Connector 9"/>
+                <wp:cNvGraphicFramePr>
+                  <a:graphicFrameLocks xmlns:a="http://schemas.openxmlformats.org/drawingml/2006/main"/>
+                </wp:cNvGraphicFramePr>
+                <a:graphic xmlns:a="http://schemas.openxmlformats.org/drawingml/2006/main">
+                  <a:graphicData uri="http://schemas.microsoft.com/office/word/2010/wordprocessingShape">
+                    <wps:wsp>
+                      <wps:cNvCnPr>
+                        <a:cxnSpLocks noChangeShapeType="1"/>
+                      </wps:cNvCnPr>
+                      <wps:spPr bwMode="auto">
+                        <a:xfrm>
+                          <a:off x="0" y="0"/>
+                          <a:ext cx="8362950" cy="0"/>
+                        </a:xfrm>
+                        <a:prstGeom prst="line">
+                          <a:avLst/>
+                        </a:prstGeom>
+                        <a:noFill/>
+                        <a:ln w="6095">
+                          <a:solidFill>
+                            <a:srgbClr val="000000"/>
+                          </a:solidFill>
+                          <a:round/>
+                          <a:headEnd/>
+                          <a:tailEnd/>
+                        </a:ln>
+                        <a:extLst>
+                          <a:ext uri="{909E8E84-426E-40DD-AFC4-6F175D3DCCD1}">
+                            <a14:hiddenFill xmlns:a14="http://schemas.microsoft.com/office/drawing/2010/main">
+                              <a:noFill/>
+                            </a14:hiddenFill>
+                          </a:ext>
+                        </a:extLst>
+                      </wps:spPr>
+                      <wps:bodyPr/>
+                    </wps:wsp>
+                  </a:graphicData>
+                </a:graphic>
+                <wp14:sizeRelH relativeFrom="page">
+                  <wp14:pctWidth>0</wp14:pctWidth>
+                </wp14:sizeRelH>
+                <wp14:sizeRelV relativeFrom="page">
+                  <wp14:pctHeight>0</wp14:pctHeight>
+                </wp14:sizeRelV>
+              </wp:anchor>
+            </w:drawing>
+          </mc:Choice>
+          <mc:Fallback>
+            <w:pict>
+              <v:line w14:anchorId="1AFB0AEC" id="Straight Connector 9" o:spid="_x0000_s1026" style="position:absolute;z-index:-251646976;visibility:visible;mso-wrap-style:square;mso-width-percent:0;mso-height-percent:0;mso-wrap-distance-left:9pt;mso-wrap-distance-top:0;mso-wrap-distance-right:9pt;mso-wrap-distance-bottom:0;mso-position-horizontal:absolute;mso-position-horizontal-relative:text;mso-position-vertical:absolute;mso-position-vertical-relative:text;mso-width-percent:0;mso-height-percent:0;mso-width-relative:page;mso-height-relative:page" from="-.5pt,-12.9pt" to="658pt,-12.9pt" o:gfxdata="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" o:allowincell="f" strokeweight=".16931mm"/>
+            </w:pict>
+          </mc:Fallback>
+        </mc:AlternateContent>
+      </w:r>
+      <w:r>
+        <w:rPr>
+          <w:noProof/>
+        </w:rPr>
+        <mc:AlternateContent>
+          <mc:Choice Requires="wps">
+            <w:drawing>
+              <wp:anchor distT="0" distB="0" distL="114300" distR="114300" simplePos="0" relativeHeight="251670528" behindDoc="1" locked="0" layoutInCell="0" allowOverlap="1" wp14:anchorId="4C6E0E57" wp14:editId="3528EE35">
+                <wp:simplePos x="0" y="0"/>
+                <wp:positionH relativeFrom="column">
+                  <wp:posOffset>-6350</wp:posOffset>
+                </wp:positionH>
+                <wp:positionV relativeFrom="paragraph">
+                  <wp:posOffset>-163830</wp:posOffset>
+                </wp:positionV>
+                <wp:extent cx="0" cy="707390"/>
+                <wp:effectExtent l="9525" t="12700" r="9525" b="13335"/>
+                <wp:wrapNone/>
+                <wp:docPr id="10" name="Straight Connector 10"/>
+                <wp:cNvGraphicFramePr>
+                  <a:graphicFrameLocks xmlns:a="http://schemas.openxmlformats.org/drawingml/2006/main"/>
+                </wp:cNvGraphicFramePr>
+                <a:graphic xmlns:a="http://schemas.openxmlformats.org/drawingml/2006/main">
+                  <a:graphicData uri="http://schemas.microsoft.com/office/word/2010/wordprocessingShape">
+                    <wps:wsp>
+                      <wps:cNvCnPr>
+                        <a:cxnSpLocks noChangeShapeType="1"/>
+                      </wps:cNvCnPr>
+                      <wps:spPr bwMode="auto">
+                        <a:xfrm>
+                          <a:off x="0" y="0"/>
+                          <a:ext cx="0" cy="707390"/>
+                        </a:xfrm>
+                        <a:prstGeom prst="line">
+                          <a:avLst/>
+                        </a:prstGeom>
+                        <a:noFill/>
+                        <a:ln w="6096">
+                          <a:solidFill>
+                            <a:srgbClr val="000000"/>
+                          </a:solidFill>
+                          <a:round/>
+                          <a:headEnd/>
+                          <a:tailEnd/>
+                        </a:ln>
+                        <a:extLst>
+                          <a:ext uri="{909E8E84-426E-40DD-AFC4-6F175D3DCCD1}">
+                            <a14:hiddenFill xmlns:a14="http://schemas.microsoft.com/office/drawing/2010/main">
+                              <a:noFill/>
+                            </a14:hiddenFill>
+                          </a:ext>
+                        </a:extLst>
+                      </wps:spPr>
+                      <wps:bodyPr/>
+                    </wps:wsp>
+                  </a:graphicData>
+                </a:graphic>
+                <wp14:sizeRelH relativeFrom="page">
+                  <wp14:pctWidth>0</wp14:pctWidth>
+                </wp14:sizeRelH>
+                <wp14:sizeRelV relativeFrom="page">
+                  <wp14:pctHeight>0</wp14:pctHeight>
+                </wp14:sizeRelV>
+              </wp:anchor>
+            </w:drawing>
+          </mc:Choice>
+          <mc:Fallback>
+            <w:pict>
+              <v:line w14:anchorId="5C1AF84A" id="Straight Connector 10" o:spid="_x0000_s1026" style="position:absolute;z-index:-251645952;visibility:visible;mso-wrap-style:square;mso-width-percent:0;mso-height-percent:0;mso-wrap-distance-left:9pt;mso-wrap-distance-top:0;mso-wrap-distance-right:9pt;mso-wrap-distance-bottom:0;mso-position-horizontal:absolute;mso-position-horizontal-relative:text;mso-position-vertical:absolute;mso-position-vertical-relative:text;mso-width-percent:0;mso-height-percent:0;mso-width-relative:page;mso-height-relative:page" from="-.5pt,-12.9pt" to="-.5pt,42.8pt" o:gfxdata="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" o:allowincell="f" strokeweight=".48pt"/>
+            </w:pict>
+          </mc:Fallback>
+        </mc:AlternateContent>
+      </w:r>
+      <w:r>
+        <w:rPr>
+          <w:noProof/>
+        </w:rPr>
+        <mc:AlternateContent>
+          <mc:Choice Requires="wps">
+            <w:drawing>
+              <wp:anchor distT="0" distB="0" distL="114300" distR="114300" simplePos="0" relativeHeight="251671552" behindDoc="1" locked="0" layoutInCell="0" allowOverlap="1" wp14:anchorId="7E472F7B" wp14:editId="0BF585C9">
+                <wp:simplePos x="0" y="0"/>
+                <wp:positionH relativeFrom="column">
+                  <wp:posOffset>8356600</wp:posOffset>
+                </wp:positionH>
+                <wp:positionV relativeFrom="paragraph">
+                  <wp:posOffset>-163830</wp:posOffset>
+                </wp:positionV>
+                <wp:extent cx="0" cy="707390"/>
+                <wp:effectExtent l="9525" t="12700" r="9525" b="13335"/>
+                <wp:wrapNone/>
+                <wp:docPr id="11" name="Straight Connector 11"/>
+                <wp:cNvGraphicFramePr>
+                  <a:graphicFrameLocks xmlns:a="http://schemas.openxmlformats.org/drawingml/2006/main"/>
+                </wp:cNvGraphicFramePr>
+                <a:graphic xmlns:a="http://schemas.openxmlformats.org/drawingml/2006/main">
+                  <a:graphicData uri="http://schemas.microsoft.com/office/word/2010/wordprocessingShape">
+                    <wps:wsp>
+                      <wps:cNvCnPr>
+                        <a:cxnSpLocks noChangeShapeType="1"/>
+                      </wps:cNvCnPr>
+                      <wps:spPr bwMode="auto">
+                        <a:xfrm>
+                          <a:off x="0" y="0"/>
+                          <a:ext cx="0" cy="707390"/>
+                        </a:xfrm>
+                        <a:prstGeom prst="line">
+                          <a:avLst/>
+                        </a:prstGeom>
+                        <a:noFill/>
+                        <a:ln w="6095">
+                          <a:solidFill>
+                            <a:srgbClr val="000000"/>
+                          </a:solidFill>
+                          <a:round/>
+                          <a:headEnd/>
+                          <a:tailEnd/>
+                        </a:ln>
+                        <a:extLst>
+                          <a:ext uri="{909E8E84-426E-40DD-AFC4-6F175D3DCCD1}">
+                            <a14:hiddenFill xmlns:a14="http://schemas.microsoft.com/office/drawing/2010/main">
+                              <a:noFill/>
+                            </a14:hiddenFill>
+                          </a:ext>
+                        </a:extLst>
+                      </wps:spPr>
+                      <wps:bodyPr/>
+                    </wps:wsp>
+                  </a:graphicData>
+                </a:graphic>
+                <wp14:sizeRelH relativeFrom="page">
+                  <wp14:pctWidth>0</wp14:pctWidth>
+                </wp14:sizeRelH>
+                <wp14:sizeRelV relativeFrom="page">
+                  <wp14:pctHeight>0</wp14:pctHeight>
+                </wp14:sizeRelV>
+              </wp:anchor>
+            </w:drawing>
+          </mc:Choice>
+          <mc:Fallback>
+            <w:pict>
+              <v:line w14:anchorId="725BE924" id="Straight Connector 11" o:spid="_x0000_s1026" style="position:absolute;z-index:-251644928;visibility:visible;mso-wrap-style:square;mso-width-percent:0;mso-height-percent:0;mso-wrap-distance-left:9pt;mso-wrap-distance-top:0;mso-wrap-distance-right:9pt;mso-wrap-distance-bottom:0;mso-position-horizontal:absolute;mso-position-horizontal-relative:text;mso-position-vertical:absolute;mso-position-vertical-relative:text;mso-width-percent:0;mso-height-percent:0;mso-width-relative:page;mso-height-relative:page" from="658pt,-12.9pt" to="658pt,42.8pt" o:gfxdata="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" o:allowincell="f" strokeweight=".16931mm"/>
+            </w:pict>
+          </mc:Fallback>
+        </mc:AlternateContent>
+      </w:r>
+      <w:r>
+        <w:rPr>
+          <w:noProof/>
+        </w:rPr>
+        <mc:AlternateContent>
+          <mc:Choice Requires="wps">
+            <w:drawing>
+              <wp:anchor distT="0" distB="0" distL="114300" distR="114300" simplePos="0" relativeHeight="251672576" behindDoc="1" locked="0" layoutInCell="0" allowOverlap="1" wp14:anchorId="651A2C7C" wp14:editId="3829814A">
+                <wp:simplePos x="0" y="0"/>
+                <wp:positionH relativeFrom="column">
+                  <wp:posOffset>-6350</wp:posOffset>
+                </wp:positionH>
+                <wp:positionV relativeFrom="paragraph">
+                  <wp:posOffset>543560</wp:posOffset>
+                </wp:positionV>
+                <wp:extent cx="8362950" cy="0"/>
+                <wp:effectExtent l="9525" t="5715" r="9525" b="13335"/>
+                <wp:wrapNone/>
+                <wp:docPr id="12" name="Straight Connector 12"/>
+                <wp:cNvGraphicFramePr>
+                  <a:graphicFrameLocks xmlns:a="http://schemas.openxmlformats.org/drawingml/2006/main"/>
+                </wp:cNvGraphicFramePr>
+                <a:graphic xmlns:a="http://schemas.openxmlformats.org/drawingml/2006/main">
+                  <a:graphicData uri="http://schemas.microsoft.com/office/word/2010/wordprocessingShape">
+                    <wps:wsp>
+                      <wps:cNvCnPr>
+                        <a:cxnSpLocks noChangeShapeType="1"/>
+                      </wps:cNvCnPr>
+                      <wps:spPr bwMode="auto">
+                        <a:xfrm>
+                          <a:off x="0" y="0"/>
+                          <a:ext cx="8362950" cy="0"/>
+                        </a:xfrm>
+                        <a:prstGeom prst="line">
+                          <a:avLst/>
+                        </a:prstGeom>
+                        <a:noFill/>
+                        <a:ln w="6095">
+                          <a:solidFill>
+                            <a:srgbClr val="000000"/>
+                          </a:solidFill>
+                          <a:round/>
+                          <a:headEnd/>
+                          <a:tailEnd/>
+                        </a:ln>
+                        <a:extLst>
+                          <a:ext uri="{909E8E84-426E-40DD-AFC4-6F175D3DCCD1}">
+                            <a14:hiddenFill xmlns:a14="http://schemas.microsoft.com/office/drawing/2010/main">
+                              <a:noFill/>
+                            </a14:hiddenFill>
+                          </a:ext>
+                        </a:extLst>
+                      </wps:spPr>
+                      <wps:bodyPr/>
+                    </wps:wsp>
+                  </a:graphicData>
+                </a:graphic>
+                <wp14:sizeRelH relativeFrom="page">
+                  <wp14:pctWidth>0</wp14:pctWidth>
+                </wp14:sizeRelH>
+                <wp14:sizeRelV relativeFrom="page">
+                  <wp14:pctHeight>0</wp14:pctHeight>
+                </wp14:sizeRelV>
+              </wp:anchor>
+            </w:drawing>
+          </mc:Choice>
+          <mc:Fallback>
+            <w:pict>
+              <v:line w14:anchorId="1CBE61F0" id="Straight Connector 12" o:spid="_x0000_s1026" style="position:absolute;z-index:-251643904;visibility:visible;mso-wrap-style:square;mso-width-percent:0;mso-height-percent:0;mso-wrap-distance-left:9pt;mso-wrap-distance-top:0;mso-wrap-distance-right:9pt;mso-wrap-distance-bottom:0;mso-position-horizontal:absolute;mso-position-horizontal-relative:text;mso-position-vertical:absolute;mso-position-vertical-relative:text;mso-width-percent:0;mso-height-percent:0;mso-width-relative:page;mso-height-relative:page" from="-.5pt,42.8pt" to="658pt,42.8pt" o:gfxdata="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" o:allowincell="f" strokeweight=".16931mm"/>
+            </w:pict>
+          </mc:Fallback>
+        </mc:AlternateContent>
+      </w:r>
+      <w:r>
+        <w:tab/>
+        <w:t>Close browser keyword by default run by test suite teardown</w:t>
+      </w:r>
+    </w:p>
+    <w:p/>
+    <w:tbl>
+      <w:tblPr>
+        <w:tblW w:w="12980" w:type="dxa"/>
+        <w:tblInd w:w="40" w:type="dxa"/>
+        <w:tblLayout w:type="fixed"/>
+        <w:tblCellMar>
+          <w:left w:w="0" w:type="dxa"/>
+          <w:right w:w="0" w:type="dxa"/>
+        </w:tblCellMar>
+        <w:tblLook w:val="0000" w:firstRow="0" w:lastRow="0" w:firstColumn="0" w:lastColumn="0" w:noHBand="0" w:noVBand="0"/>
+      </w:tblPr>
+      <w:tblGrid>
+        <w:gridCol w:w="6551"/>
+        <w:gridCol w:w="6429"/>
+      </w:tblGrid>
+      <w:tr>
+        <w:trPr>
+          <w:trHeight w:val="551"/>
+        </w:trPr>
+        <w:tc>
+          <w:tcPr>
+            <w:tcW w:w="12980" w:type="dxa"/>
+            <w:gridSpan w:val="2"/>
+            <w:tcBorders>
+              <w:top w:val="nil"/>
+              <w:left w:val="nil"/>
+              <w:bottom w:val="nil"/>
+              <w:right w:val="nil"/>
+            </w:tcBorders>
+            <w:vAlign w:val="bottom"/>
+          </w:tcPr>
+          <w:p>
+            <w:pPr>
+              <w:widowControl w:val="0"/>
+              <w:autoSpaceDE w:val="0"/>
+              <w:autoSpaceDN w:val="0"/>
+              <w:adjustRightInd w:val="0"/>
+              <w:jc w:val="center"/>
+              <w:rPr>
+                <w:b/>
+                <w:bCs/>
+                <w:sz w:val="40"/>
+                <w:szCs w:val="40"/>
+              </w:rPr>
+            </w:pPr>
+            <w:r>
+              <w:rPr>
+                <w:b/>
+                <w:bCs/>
+                <w:sz w:val="40"/>
+                <w:szCs w:val="40"/>
+              </w:rPr>
+              <w:lastRenderedPageBreak/>
+              <w:t>Test Case</w:t>
+            </w:r>
+          </w:p>
+          <w:p>
+            <w:pPr>
+              <w:widowControl w:val="0"/>
+              <w:autoSpaceDE w:val="0"/>
+              <w:autoSpaceDN w:val="0"/>
+              <w:adjustRightInd w:val="0"/>
+              <w:ind w:left="4200"/>
+              <w:jc w:val="both"/>
+            </w:pPr>
+          </w:p>
+        </w:tc>
+      </w:tr>
+      <w:tr>
+        <w:trPr>
+          <w:trHeight w:val="586"/>
+        </w:trPr>
+        <w:tc>
+          <w:tcPr>
+            <w:tcW w:w="6551" w:type="dxa"/>
+            <w:tcBorders>
+              <w:top w:val="nil"/>
+              <w:left w:val="single" w:sz="8" w:space="0" w:color="auto"/>
+              <w:bottom w:val="nil"/>
+              <w:right w:val="nil"/>
+            </w:tcBorders>
+            <w:vAlign w:val="bottom"/>
+          </w:tcPr>
+          <w:p>
+            <w:pPr>
+              <w:widowControl w:val="0"/>
+              <w:autoSpaceDE w:val="0"/>
+              <w:autoSpaceDN w:val="0"/>
+              <w:adjustRightInd w:val="0"/>
+              <w:ind w:left="120"/>
+            </w:pPr>
+            <w:r>
+              <w:rPr>
+                <w:b/>
+                <w:bCs/>
+              </w:rPr>
+              <w:t xml:space="preserve">Test Case ID: </w:t>
+            </w:r>
+            <w:r>
+              <w:rPr>
+                <w:bCs/>
+                <w:color w:val="008000"/>
+              </w:rPr>
+              <w:t>TC_006</w:t>
+            </w:r>
+          </w:p>
+        </w:tc>
+        <w:tc>
+          <w:tcPr>
+            <w:tcW w:w="6429" w:type="dxa"/>
+            <w:tcBorders>
+              <w:top w:val="nil"/>
+              <w:left w:val="nil"/>
+              <w:bottom w:val="nil"/>
+              <w:right w:val="nil"/>
+            </w:tcBorders>
+            <w:vAlign w:val="bottom"/>
+          </w:tcPr>
+          <w:p>
+            <w:pPr>
+              <w:widowControl w:val="0"/>
+              <w:autoSpaceDE w:val="0"/>
+              <w:autoSpaceDN w:val="0"/>
+              <w:adjustRightInd w:val="0"/>
+              <w:jc w:val="both"/>
+            </w:pPr>
+            <w:r>
+              <w:rPr>
+                <w:b/>
+              </w:rPr>
+              <w:t>Test Designed by:</w:t>
+            </w:r>
+            <w:r>
+              <w:rPr>
+                <w:b/>
+              </w:rPr>
+              <w:t xml:space="preserve"> </w:t>
+            </w:r>
+            <w:r>
+              <w:rPr>
+                <w:color w:val="008000"/>
+              </w:rPr>
+              <w:t xml:space="preserve">Anna </w:t>
+            </w:r>
+            <w:proofErr w:type="spellStart"/>
+            <w:r>
+              <w:rPr>
+                <w:color w:val="008000"/>
+              </w:rPr>
+              <w:t>Kot</w:t>
+            </w:r>
+            <w:proofErr w:type="spellEnd"/>
+          </w:p>
+        </w:tc>
+      </w:tr>
+      <w:tr>
+        <w:trPr>
+          <w:trHeight w:val="420"/>
+        </w:trPr>
+        <w:tc>
+          <w:tcPr>
+            <w:tcW w:w="6551" w:type="dxa"/>
+            <w:tcBorders>
+              <w:top w:val="nil"/>
+              <w:left w:val="single" w:sz="8" w:space="0" w:color="auto"/>
+              <w:bottom w:val="nil"/>
+              <w:right w:val="nil"/>
+            </w:tcBorders>
+            <w:vAlign w:val="bottom"/>
+          </w:tcPr>
+          <w:p>
+            <w:pPr>
+              <w:widowControl w:val="0"/>
+              <w:autoSpaceDE w:val="0"/>
+              <w:autoSpaceDN w:val="0"/>
+              <w:adjustRightInd w:val="0"/>
+              <w:ind w:left="120"/>
+            </w:pPr>
+            <w:r>
+              <w:rPr>
+                <w:b/>
+                <w:bCs/>
+              </w:rPr>
+              <w:t xml:space="preserve">Test Priority </w:t>
+            </w:r>
+            <w:r>
+              <w:rPr>
+                <w:b/>
+              </w:rPr>
+              <w:t>(Low/Medium/High):</w:t>
+            </w:r>
+            <w:r>
+              <w:rPr>
+                <w:b/>
+              </w:rPr>
+              <w:t xml:space="preserve"> </w:t>
+            </w:r>
+            <w:r>
+              <w:rPr>
+                <w:color w:val="008000"/>
+              </w:rPr>
+              <w:t>Medium</w:t>
+            </w:r>
+          </w:p>
+        </w:tc>
+        <w:tc>
+          <w:tcPr>
+            <w:tcW w:w="6429" w:type="dxa"/>
+            <w:tcBorders>
+              <w:top w:val="nil"/>
+              <w:left w:val="nil"/>
+              <w:bottom w:val="nil"/>
+              <w:right w:val="nil"/>
+            </w:tcBorders>
+            <w:vAlign w:val="bottom"/>
+          </w:tcPr>
+          <w:p>
+            <w:pPr>
+              <w:widowControl w:val="0"/>
+              <w:autoSpaceDE w:val="0"/>
+              <w:autoSpaceDN w:val="0"/>
+              <w:adjustRightInd w:val="0"/>
+            </w:pPr>
+            <w:r>
+              <w:rPr>
+                <w:b/>
+              </w:rPr>
+              <w:t>Test Designed date:</w:t>
+            </w:r>
+            <w:r>
+              <w:rPr>
+                <w:b/>
+              </w:rPr>
+              <w:t xml:space="preserve"> </w:t>
+            </w:r>
+            <w:r>
+              <w:rPr>
+                <w:color w:val="008000"/>
+              </w:rPr>
+              <w:t>5/3/2022</w:t>
+            </w:r>
+          </w:p>
+        </w:tc>
+      </w:tr>
+      <w:tr>
+        <w:trPr>
+          <w:trHeight w:val="419"/>
+        </w:trPr>
+        <w:tc>
+          <w:tcPr>
+            <w:tcW w:w="6551" w:type="dxa"/>
+            <w:tcBorders>
+              <w:top w:val="nil"/>
+              <w:left w:val="single" w:sz="8" w:space="0" w:color="auto"/>
+              <w:bottom w:val="nil"/>
+              <w:right w:val="nil"/>
+            </w:tcBorders>
+            <w:vAlign w:val="bottom"/>
+          </w:tcPr>
+          <w:p>
+            <w:pPr>
+              <w:widowControl w:val="0"/>
+              <w:autoSpaceDE w:val="0"/>
+              <w:autoSpaceDN w:val="0"/>
+              <w:adjustRightInd w:val="0"/>
+              <w:ind w:left="120"/>
+            </w:pPr>
+            <w:r>
+              <w:rPr>
+                <w:b/>
+                <w:bCs/>
+              </w:rPr>
+              <w:t xml:space="preserve">Module Name: </w:t>
+            </w:r>
+            <w:r>
+              <w:rPr>
+                <w:bCs/>
+                <w:color w:val="008000"/>
+              </w:rPr>
+              <w:t>main/</w:t>
+            </w:r>
+            <w:proofErr w:type="spellStart"/>
+            <w:r>
+              <w:rPr>
+                <w:bCs/>
+                <w:color w:val="008000"/>
+              </w:rPr>
+              <w:t>main.robot</w:t>
+            </w:r>
+            <w:proofErr w:type="spellEnd"/>
+          </w:p>
+        </w:tc>
+        <w:tc>
+          <w:tcPr>
+            <w:tcW w:w="6429" w:type="dxa"/>
+            <w:tcBorders>
+              <w:top w:val="nil"/>
+              <w:left w:val="nil"/>
+              <w:bottom w:val="nil"/>
+              <w:right w:val="nil"/>
+            </w:tcBorders>
+            <w:vAlign w:val="bottom"/>
+          </w:tcPr>
+          <w:p>
+            <w:pPr>
+              <w:widowControl w:val="0"/>
+              <w:autoSpaceDE w:val="0"/>
+              <w:autoSpaceDN w:val="0"/>
+              <w:adjustRightInd w:val="0"/>
+            </w:pPr>
+            <w:r>
+              <w:rPr>
+                <w:b/>
+              </w:rPr>
+              <w:t>Test Executed by:</w:t>
+            </w:r>
+            <w:r>
+              <w:rPr>
+                <w:b/>
+              </w:rPr>
+              <w:t xml:space="preserve"> </w:t>
+            </w:r>
+            <w:r>
+              <w:rPr>
+                <w:color w:val="008000"/>
+              </w:rPr>
+              <w:t xml:space="preserve">Anna </w:t>
+            </w:r>
+            <w:proofErr w:type="spellStart"/>
+            <w:r>
+              <w:rPr>
+                <w:color w:val="008000"/>
+              </w:rPr>
+              <w:t>Kot</w:t>
+            </w:r>
+            <w:proofErr w:type="spellEnd"/>
+          </w:p>
+        </w:tc>
+      </w:tr>
+      <w:tr>
+        <w:trPr>
+          <w:trHeight w:val="420"/>
+        </w:trPr>
+        <w:tc>
+          <w:tcPr>
+            <w:tcW w:w="6551" w:type="dxa"/>
+            <w:tcBorders>
+              <w:top w:val="nil"/>
+              <w:left w:val="single" w:sz="8" w:space="0" w:color="auto"/>
+              <w:bottom w:val="nil"/>
+              <w:right w:val="nil"/>
+            </w:tcBorders>
+            <w:vAlign w:val="bottom"/>
+          </w:tcPr>
+          <w:p>
+            <w:pPr>
+              <w:widowControl w:val="0"/>
+              <w:autoSpaceDE w:val="0"/>
+              <w:autoSpaceDN w:val="0"/>
+              <w:adjustRightInd w:val="0"/>
+              <w:ind w:left="120"/>
+            </w:pPr>
+            <w:r>
+              <w:rPr>
+                <w:b/>
+                <w:bCs/>
+              </w:rPr>
+              <w:t xml:space="preserve">Test Title: </w:t>
+            </w:r>
+            <w:r>
+              <w:rPr>
+                <w:bCs/>
+                <w:color w:val="008000"/>
+              </w:rPr>
+              <w:t>Ensure the add to the cart button works</w:t>
+            </w:r>
+          </w:p>
+        </w:tc>
+        <w:tc>
+          <w:tcPr>
+            <w:tcW w:w="6429" w:type="dxa"/>
+            <w:tcBorders>
+              <w:top w:val="nil"/>
+              <w:left w:val="nil"/>
+              <w:bottom w:val="nil"/>
+              <w:right w:val="nil"/>
+            </w:tcBorders>
+            <w:vAlign w:val="bottom"/>
+          </w:tcPr>
+          <w:p>
+            <w:pPr>
+              <w:widowControl w:val="0"/>
+              <w:autoSpaceDE w:val="0"/>
+              <w:autoSpaceDN w:val="0"/>
+              <w:adjustRightInd w:val="0"/>
+            </w:pPr>
+            <w:r>
+              <w:rPr>
+                <w:b/>
+              </w:rPr>
+              <w:t>Test Execution date:</w:t>
+            </w:r>
+            <w:r>
+              <w:rPr>
+                <w:b/>
+              </w:rPr>
+              <w:t xml:space="preserve"> </w:t>
+            </w:r>
+            <w:r>
+              <w:rPr>
+                <w:color w:val="008000"/>
+              </w:rPr>
+              <w:t>5/3/2022</w:t>
+            </w:r>
+          </w:p>
+        </w:tc>
+      </w:tr>
+      <w:tr>
+        <w:trPr>
+          <w:trHeight w:val="927"/>
+        </w:trPr>
+        <w:tc>
+          <w:tcPr>
+            <w:tcW w:w="6551" w:type="dxa"/>
+            <w:tcBorders>
+              <w:top w:val="nil"/>
+              <w:left w:val="single" w:sz="8" w:space="0" w:color="auto"/>
+              <w:bottom w:val="nil"/>
+              <w:right w:val="nil"/>
+            </w:tcBorders>
+            <w:vAlign w:val="bottom"/>
+          </w:tcPr>
+          <w:p>
+            <w:pPr>
+              <w:widowControl w:val="0"/>
+              <w:autoSpaceDE w:val="0"/>
+              <w:autoSpaceDN w:val="0"/>
+              <w:adjustRightInd w:val="0"/>
+              <w:ind w:left="120"/>
+            </w:pPr>
+            <w:r>
+              <w:rPr>
+                <w:b/>
+                <w:bCs/>
+              </w:rPr>
+              <w:t xml:space="preserve">Description: </w:t>
+            </w:r>
+            <w:r>
+              <w:rPr>
+                <w:bCs/>
+                <w:color w:val="008000"/>
+              </w:rPr>
+              <w:t>Add to cart button works and generates a confirmation pop up with a word “</w:t>
+            </w:r>
+            <w:proofErr w:type="spellStart"/>
+            <w:r>
+              <w:rPr>
+                <w:bCs/>
+                <w:color w:val="008000"/>
+              </w:rPr>
+              <w:t>Ostoskori</w:t>
+            </w:r>
+            <w:proofErr w:type="spellEnd"/>
+            <w:r>
+              <w:rPr>
+                <w:bCs/>
+                <w:color w:val="008000"/>
+              </w:rPr>
+              <w:t>”</w:t>
+            </w:r>
+          </w:p>
+        </w:tc>
+        <w:tc>
+          <w:tcPr>
+            <w:tcW w:w="6429" w:type="dxa"/>
+            <w:tcBorders>
+              <w:top w:val="nil"/>
+              <w:left w:val="nil"/>
+              <w:bottom w:val="nil"/>
+              <w:right w:val="nil"/>
+            </w:tcBorders>
+            <w:vAlign w:val="bottom"/>
+          </w:tcPr>
+          <w:p>
+            <w:pPr>
+              <w:widowControl w:val="0"/>
+              <w:autoSpaceDE w:val="0"/>
+              <w:autoSpaceDN w:val="0"/>
+              <w:adjustRightInd w:val="0"/>
+            </w:pPr>
+          </w:p>
+        </w:tc>
+      </w:tr>
+      <w:tr>
+        <w:trPr>
+          <w:trHeight w:val="387"/>
+        </w:trPr>
+        <w:tc>
+          <w:tcPr>
+            <w:tcW w:w="6551" w:type="dxa"/>
+            <w:tcBorders>
+              <w:top w:val="nil"/>
+              <w:left w:val="single" w:sz="8" w:space="0" w:color="auto"/>
+              <w:bottom w:val="single" w:sz="8" w:space="0" w:color="auto"/>
+              <w:right w:val="nil"/>
+            </w:tcBorders>
+            <w:vAlign w:val="bottom"/>
+          </w:tcPr>
+          <w:p>
+            <w:pPr>
+              <w:widowControl w:val="0"/>
+              <w:autoSpaceDE w:val="0"/>
+              <w:autoSpaceDN w:val="0"/>
+              <w:adjustRightInd w:val="0"/>
+            </w:pPr>
+          </w:p>
+        </w:tc>
+        <w:tc>
+          <w:tcPr>
+            <w:tcW w:w="6429" w:type="dxa"/>
+            <w:tcBorders>
+              <w:top w:val="nil"/>
+              <w:left w:val="nil"/>
+              <w:bottom w:val="single" w:sz="8" w:space="0" w:color="auto"/>
+              <w:right w:val="nil"/>
+            </w:tcBorders>
+            <w:vAlign w:val="bottom"/>
+          </w:tcPr>
+          <w:p>
+            <w:pPr>
+              <w:widowControl w:val="0"/>
+              <w:autoSpaceDE w:val="0"/>
+              <w:autoSpaceDN w:val="0"/>
+              <w:adjustRightInd w:val="0"/>
+            </w:pPr>
+          </w:p>
+        </w:tc>
+      </w:tr>
+      <w:tr>
+        <w:trPr>
+          <w:trHeight w:val="270"/>
+        </w:trPr>
+        <w:tc>
+          <w:tcPr>
+            <w:tcW w:w="6551" w:type="dxa"/>
+            <w:tcBorders>
+              <w:top w:val="nil"/>
+              <w:left w:val="nil"/>
+              <w:bottom w:val="single" w:sz="8" w:space="0" w:color="auto"/>
+              <w:right w:val="nil"/>
+            </w:tcBorders>
+            <w:vAlign w:val="bottom"/>
+          </w:tcPr>
+          <w:p>
+            <w:pPr>
+              <w:widowControl w:val="0"/>
+              <w:autoSpaceDE w:val="0"/>
+              <w:autoSpaceDN w:val="0"/>
+              <w:adjustRightInd w:val="0"/>
+              <w:rPr>
+                <w:sz w:val="18"/>
+                <w:szCs w:val="18"/>
+              </w:rPr>
+            </w:pPr>
+          </w:p>
+        </w:tc>
+        <w:tc>
+          <w:tcPr>
+            <w:tcW w:w="6429" w:type="dxa"/>
+            <w:tcBorders>
+              <w:top w:val="nil"/>
+              <w:left w:val="nil"/>
+              <w:bottom w:val="single" w:sz="8" w:space="0" w:color="auto"/>
+              <w:right w:val="nil"/>
+            </w:tcBorders>
+            <w:vAlign w:val="bottom"/>
+          </w:tcPr>
+          <w:p>
+            <w:pPr>
+              <w:widowControl w:val="0"/>
+              <w:autoSpaceDE w:val="0"/>
+              <w:autoSpaceDN w:val="0"/>
+              <w:adjustRightInd w:val="0"/>
+              <w:rPr>
+                <w:sz w:val="18"/>
+                <w:szCs w:val="18"/>
+              </w:rPr>
+            </w:pPr>
+          </w:p>
+        </w:tc>
+      </w:tr>
+      <w:tr>
+        <w:trPr>
+          <w:trHeight w:val="322"/>
+        </w:trPr>
+        <w:tc>
+          <w:tcPr>
+            <w:tcW w:w="12980" w:type="dxa"/>
+            <w:gridSpan w:val="2"/>
+            <w:tcBorders>
+              <w:top w:val="nil"/>
+              <w:left w:val="single" w:sz="8" w:space="0" w:color="auto"/>
+              <w:bottom w:val="nil"/>
+              <w:right w:val="nil"/>
+            </w:tcBorders>
+            <w:vAlign w:val="bottom"/>
+          </w:tcPr>
+          <w:p>
+            <w:pPr>
+              <w:widowControl w:val="0"/>
+              <w:autoSpaceDE w:val="0"/>
+              <w:autoSpaceDN w:val="0"/>
+              <w:adjustRightInd w:val="0"/>
+              <w:rPr>
+                <w:sz w:val="21"/>
+                <w:szCs w:val="21"/>
+              </w:rPr>
+            </w:pPr>
+            <w:r>
+              <w:rPr>
+                <w:b/>
+                <w:bCs/>
+              </w:rPr>
+              <w:t xml:space="preserve">Pre-conditions: </w:t>
+            </w:r>
+            <w:r>
+              <w:rPr>
+                <w:bCs/>
+              </w:rPr>
+              <w:t>Open Home Page keyword by default run by test suite setup</w:t>
+            </w:r>
+          </w:p>
+        </w:tc>
+      </w:tr>
+      <w:tr>
+        <w:trPr>
+          <w:trHeight w:val="282"/>
+        </w:trPr>
+        <w:tc>
+          <w:tcPr>
+            <w:tcW w:w="12980" w:type="dxa"/>
+            <w:gridSpan w:val="2"/>
+            <w:tcBorders>
+              <w:top w:val="nil"/>
+              <w:left w:val="single" w:sz="8" w:space="0" w:color="auto"/>
+              <w:bottom w:val="single" w:sz="8" w:space="0" w:color="auto"/>
+              <w:right w:val="nil"/>
+            </w:tcBorders>
+            <w:vAlign w:val="bottom"/>
+          </w:tcPr>
+          <w:p>
+            <w:pPr>
+              <w:widowControl w:val="0"/>
+              <w:autoSpaceDE w:val="0"/>
+              <w:autoSpaceDN w:val="0"/>
+              <w:adjustRightInd w:val="0"/>
+            </w:pPr>
+            <w:r>
+              <w:rPr>
+                <w:b/>
+              </w:rPr>
+              <w:t>Dependencies:</w:t>
+            </w:r>
+            <w:r>
+              <w:rPr>
+                <w:b/>
+              </w:rPr>
+              <w:t xml:space="preserve"> </w:t>
+            </w:r>
+            <w:r>
+              <w:rPr>
+                <w:bCs/>
+              </w:rPr>
+              <w:t>main</w:t>
+            </w:r>
+            <w:r>
+              <w:rPr>
+                <w:bCs/>
+              </w:rPr>
+              <w:t>/</w:t>
+            </w:r>
+            <w:proofErr w:type="spellStart"/>
+            <w:r>
+              <w:rPr>
+                <w:bCs/>
+              </w:rPr>
+              <w:t>keywords.robot</w:t>
+            </w:r>
+            <w:proofErr w:type="spellEnd"/>
+          </w:p>
+        </w:tc>
+      </w:tr>
+    </w:tbl>
+    <w:p>
+      <w:pPr>
+        <w:widowControl w:val="0"/>
+        <w:autoSpaceDE w:val="0"/>
+        <w:autoSpaceDN w:val="0"/>
+        <w:adjustRightInd w:val="0"/>
+        <w:spacing w:line="200" w:lineRule="exact"/>
+      </w:pPr>
+    </w:p>
+    <w:p>
+      <w:pPr>
+        <w:widowControl w:val="0"/>
+        <w:autoSpaceDE w:val="0"/>
+        <w:autoSpaceDN w:val="0"/>
+        <w:adjustRightInd w:val="0"/>
+        <w:spacing w:line="342" w:lineRule="exact"/>
+      </w:pPr>
+    </w:p>
+    <w:tbl>
+      <w:tblPr>
+        <w:tblW w:w="13050" w:type="dxa"/>
+        <w:jc w:val="center"/>
+        <w:tblLayout w:type="fixed"/>
+        <w:tblCellMar>
+          <w:left w:w="0" w:type="dxa"/>
+          <w:right w:w="0" w:type="dxa"/>
+        </w:tblCellMar>
+        <w:tblLook w:val="0000" w:firstRow="0" w:lastRow="0" w:firstColumn="0" w:lastColumn="0" w:noHBand="0" w:noVBand="0"/>
+      </w:tblPr>
+      <w:tblGrid>
+        <w:gridCol w:w="610"/>
+        <w:gridCol w:w="2710"/>
+        <w:gridCol w:w="1520"/>
+        <w:gridCol w:w="3070"/>
+        <w:gridCol w:w="2520"/>
+        <w:gridCol w:w="1170"/>
+        <w:gridCol w:w="1450"/>
+      </w:tblGrid>
+      <w:tr>
+        <w:trPr>
+          <w:trHeight w:val="333"/>
+          <w:jc w:val="center"/>
+        </w:trPr>
+        <w:tc>
+          <w:tcPr>
+            <w:tcW w:w="610" w:type="dxa"/>
+            <w:tcBorders>
+              <w:top w:val="single" w:sz="8" w:space="0" w:color="auto"/>
+              <w:left w:val="single" w:sz="8" w:space="0" w:color="auto"/>
+              <w:bottom w:val="nil"/>
+              <w:right w:val="single" w:sz="8" w:space="0" w:color="auto"/>
+            </w:tcBorders>
+          </w:tcPr>
+          <w:p>
+            <w:pPr>
+              <w:widowControl w:val="0"/>
+              <w:autoSpaceDE w:val="0"/>
+              <w:autoSpaceDN w:val="0"/>
+              <w:adjustRightInd w:val="0"/>
+              <w:spacing w:line="258" w:lineRule="exact"/>
+              <w:jc w:val="center"/>
+            </w:pPr>
+            <w:r>
+              <w:rPr>
+                <w:b/>
+                <w:bCs/>
+              </w:rPr>
+              <w:t>Step</w:t>
+            </w:r>
+          </w:p>
+        </w:tc>
+        <w:tc>
+          <w:tcPr>
+            <w:tcW w:w="2710" w:type="dxa"/>
+            <w:tcBorders>
+              <w:top w:val="single" w:sz="8" w:space="0" w:color="auto"/>
+              <w:left w:val="nil"/>
+              <w:bottom w:val="nil"/>
+              <w:right w:val="single" w:sz="8" w:space="0" w:color="auto"/>
+            </w:tcBorders>
+          </w:tcPr>
+          <w:p>
+            <w:pPr>
+              <w:widowControl w:val="0"/>
+              <w:autoSpaceDE w:val="0"/>
+              <w:autoSpaceDN w:val="0"/>
+              <w:adjustRightInd w:val="0"/>
+              <w:spacing w:line="258" w:lineRule="exact"/>
+              <w:ind w:left="100"/>
+              <w:jc w:val="center"/>
+              <w:rPr>
+                <w:b/>
+              </w:rPr>
+            </w:pPr>
+            <w:r>
+              <w:rPr>
+                <w:b/>
+                <w:bCs/>
+              </w:rPr>
+              <w:t>Test Steps</w:t>
+            </w:r>
+          </w:p>
+        </w:tc>
+        <w:tc>
+          <w:tcPr>
+            <w:tcW w:w="1520" w:type="dxa"/>
+            <w:tcBorders>
+              <w:top w:val="single" w:sz="8" w:space="0" w:color="auto"/>
+              <w:left w:val="nil"/>
+              <w:bottom w:val="nil"/>
+              <w:right w:val="single" w:sz="8" w:space="0" w:color="auto"/>
+            </w:tcBorders>
+          </w:tcPr>
+          <w:p>
+            <w:pPr>
+              <w:widowControl w:val="0"/>
+              <w:autoSpaceDE w:val="0"/>
+              <w:autoSpaceDN w:val="0"/>
+              <w:adjustRightInd w:val="0"/>
+              <w:spacing w:line="258" w:lineRule="exact"/>
+              <w:jc w:val="center"/>
+              <w:rPr>
+                <w:b/>
+              </w:rPr>
+            </w:pPr>
+            <w:r>
+              <w:rPr>
+                <w:b/>
+              </w:rPr>
+              <w:t>Test Data</w:t>
+            </w:r>
+          </w:p>
+        </w:tc>
+        <w:tc>
+          <w:tcPr>
+            <w:tcW w:w="3070" w:type="dxa"/>
+            <w:tcBorders>
+              <w:top w:val="single" w:sz="8" w:space="0" w:color="auto"/>
+              <w:left w:val="nil"/>
+              <w:bottom w:val="nil"/>
+              <w:right w:val="single" w:sz="8" w:space="0" w:color="auto"/>
+            </w:tcBorders>
+          </w:tcPr>
+          <w:p>
+            <w:pPr>
+              <w:widowControl w:val="0"/>
+              <w:autoSpaceDE w:val="0"/>
+              <w:autoSpaceDN w:val="0"/>
+              <w:adjustRightInd w:val="0"/>
+              <w:spacing w:line="258" w:lineRule="exact"/>
+              <w:ind w:left="100"/>
+              <w:jc w:val="center"/>
+              <w:rPr>
+                <w:b/>
+                <w:bCs/>
+              </w:rPr>
+            </w:pPr>
+            <w:r>
+              <w:rPr>
+                <w:b/>
+                <w:bCs/>
+              </w:rPr>
+              <w:t>Expected Result</w:t>
+            </w:r>
+          </w:p>
+        </w:tc>
+        <w:tc>
+          <w:tcPr>
+            <w:tcW w:w="2520" w:type="dxa"/>
+            <w:tcBorders>
+              <w:top w:val="single" w:sz="8" w:space="0" w:color="auto"/>
+              <w:left w:val="nil"/>
+              <w:bottom w:val="nil"/>
+              <w:right w:val="single" w:sz="8" w:space="0" w:color="auto"/>
+            </w:tcBorders>
+          </w:tcPr>
+          <w:p>
+            <w:pPr>
+              <w:widowControl w:val="0"/>
+              <w:autoSpaceDE w:val="0"/>
+              <w:autoSpaceDN w:val="0"/>
+              <w:adjustRightInd w:val="0"/>
+              <w:spacing w:line="258" w:lineRule="exact"/>
+              <w:ind w:left="100"/>
+              <w:jc w:val="center"/>
+              <w:rPr>
+                <w:b/>
+                <w:bCs/>
+              </w:rPr>
+            </w:pPr>
+            <w:r>
+              <w:rPr>
+                <w:b/>
+                <w:bCs/>
+              </w:rPr>
+              <w:t>Actual Result</w:t>
+            </w:r>
+          </w:p>
+        </w:tc>
+        <w:tc>
+          <w:tcPr>
+            <w:tcW w:w="1170" w:type="dxa"/>
+            <w:tcBorders>
+              <w:top w:val="single" w:sz="8" w:space="0" w:color="auto"/>
+              <w:left w:val="nil"/>
+              <w:bottom w:val="nil"/>
+              <w:right w:val="single" w:sz="8" w:space="0" w:color="auto"/>
+            </w:tcBorders>
+            <w:vAlign w:val="center"/>
+          </w:tcPr>
+          <w:p>
+            <w:pPr>
+              <w:widowControl w:val="0"/>
+              <w:autoSpaceDE w:val="0"/>
+              <w:autoSpaceDN w:val="0"/>
+              <w:adjustRightInd w:val="0"/>
+              <w:spacing w:line="258" w:lineRule="exact"/>
+              <w:jc w:val="center"/>
+              <w:rPr>
+                <w:b/>
+                <w:bCs/>
+              </w:rPr>
+            </w:pPr>
+            <w:r>
+              <w:rPr>
+                <w:b/>
+                <w:bCs/>
+              </w:rPr>
+              <w:t>Status</w:t>
+            </w:r>
+          </w:p>
+          <w:p>
+            <w:pPr>
+              <w:widowControl w:val="0"/>
+              <w:autoSpaceDE w:val="0"/>
+              <w:autoSpaceDN w:val="0"/>
+              <w:adjustRightInd w:val="0"/>
+              <w:spacing w:line="258" w:lineRule="exact"/>
+              <w:jc w:val="center"/>
+              <w:rPr>
+                <w:b/>
+                <w:bCs/>
+              </w:rPr>
+            </w:pPr>
+            <w:r>
+              <w:rPr>
+                <w:b/>
+                <w:bCs/>
+              </w:rPr>
+              <w:t>(Pass/Fail)</w:t>
+            </w:r>
+          </w:p>
+        </w:tc>
+        <w:tc>
+          <w:tcPr>
+            <w:tcW w:w="1450" w:type="dxa"/>
+            <w:tcBorders>
+              <w:top w:val="single" w:sz="8" w:space="0" w:color="auto"/>
+              <w:left w:val="nil"/>
+              <w:bottom w:val="nil"/>
+              <w:right w:val="single" w:sz="8" w:space="0" w:color="auto"/>
+            </w:tcBorders>
+          </w:tcPr>
+          <w:p>
+            <w:pPr>
+              <w:widowControl w:val="0"/>
+              <w:autoSpaceDE w:val="0"/>
+              <w:autoSpaceDN w:val="0"/>
+              <w:adjustRightInd w:val="0"/>
+              <w:spacing w:line="258" w:lineRule="exact"/>
+              <w:jc w:val="center"/>
+              <w:rPr>
+                <w:b/>
+                <w:bCs/>
+              </w:rPr>
+            </w:pPr>
+            <w:r>
+              <w:rPr>
+                <w:b/>
+                <w:bCs/>
+              </w:rPr>
+              <w:t>Notes</w:t>
+            </w:r>
+          </w:p>
+        </w:tc>
+      </w:tr>
+      <w:tr>
+        <w:trPr>
+          <w:trHeight w:val="263"/>
+          <w:jc w:val="center"/>
+        </w:trPr>
+        <w:tc>
+          <w:tcPr>
+            <w:tcW w:w="610" w:type="dxa"/>
+            <w:tcBorders>
+              <w:top w:val="nil"/>
+              <w:left w:val="single" w:sz="8" w:space="0" w:color="auto"/>
+              <w:bottom w:val="single" w:sz="8" w:space="0" w:color="auto"/>
+              <w:right w:val="single" w:sz="8" w:space="0" w:color="auto"/>
+            </w:tcBorders>
+            <w:vAlign w:val="center"/>
+          </w:tcPr>
+          <w:p>
+            <w:pPr>
+              <w:widowControl w:val="0"/>
+              <w:autoSpaceDE w:val="0"/>
+              <w:autoSpaceDN w:val="0"/>
+              <w:adjustRightInd w:val="0"/>
+              <w:spacing w:line="264" w:lineRule="exact"/>
+              <w:jc w:val="center"/>
+            </w:pPr>
+            <w:r>
+              <w:rPr>
+                <w:w w:val="99"/>
+              </w:rPr>
+              <w:t>1</w:t>
+            </w:r>
+          </w:p>
+        </w:tc>
+        <w:tc>
+          <w:tcPr>
+            <w:tcW w:w="2710" w:type="dxa"/>
+            <w:tcBorders>
+              <w:top w:val="nil"/>
+              <w:left w:val="nil"/>
+              <w:bottom w:val="single" w:sz="8" w:space="0" w:color="auto"/>
+              <w:right w:val="single" w:sz="8" w:space="0" w:color="auto"/>
+            </w:tcBorders>
+            <w:vAlign w:val="center"/>
+          </w:tcPr>
+          <w:p>
+            <w:pPr>
+              <w:widowControl w:val="0"/>
+              <w:autoSpaceDE w:val="0"/>
+              <w:autoSpaceDN w:val="0"/>
+              <w:adjustRightInd w:val="0"/>
+              <w:rPr>
+                <w:sz w:val="18"/>
+                <w:szCs w:val="18"/>
+              </w:rPr>
+            </w:pPr>
+            <w:r>
+              <w:rPr>
+                <w:sz w:val="18"/>
+                <w:szCs w:val="18"/>
+              </w:rPr>
+              <w:t>Search by keyword</w:t>
+            </w:r>
+          </w:p>
+        </w:tc>
+        <w:tc>
+          <w:tcPr>
+            <w:tcW w:w="1520" w:type="dxa"/>
+            <w:tcBorders>
+              <w:top w:val="nil"/>
+              <w:left w:val="nil"/>
+              <w:bottom w:val="single" w:sz="8" w:space="0" w:color="auto"/>
+              <w:right w:val="single" w:sz="8" w:space="0" w:color="auto"/>
+            </w:tcBorders>
+            <w:vAlign w:val="center"/>
+          </w:tcPr>
+          <w:p>
+            <w:pPr>
+              <w:widowControl w:val="0"/>
+              <w:autoSpaceDE w:val="0"/>
+              <w:autoSpaceDN w:val="0"/>
+              <w:adjustRightInd w:val="0"/>
+              <w:rPr>
+                <w:sz w:val="18"/>
+                <w:szCs w:val="18"/>
+              </w:rPr>
+            </w:pPr>
+            <w:r>
+              <w:rPr>
+                <w:sz w:val="18"/>
+                <w:szCs w:val="18"/>
+              </w:rPr>
+              <w:t>Keyword = keyboard</w:t>
+            </w:r>
+          </w:p>
+        </w:tc>
+        <w:tc>
+          <w:tcPr>
+            <w:tcW w:w="3070" w:type="dxa"/>
+            <w:tcBorders>
+              <w:top w:val="nil"/>
+              <w:left w:val="nil"/>
+              <w:bottom w:val="single" w:sz="8" w:space="0" w:color="auto"/>
+              <w:right w:val="single" w:sz="8" w:space="0" w:color="auto"/>
+            </w:tcBorders>
+            <w:vAlign w:val="center"/>
+          </w:tcPr>
+          <w:p>
+            <w:pPr>
+              <w:widowControl w:val="0"/>
+              <w:autoSpaceDE w:val="0"/>
+              <w:autoSpaceDN w:val="0"/>
+              <w:adjustRightInd w:val="0"/>
+              <w:rPr>
+                <w:sz w:val="18"/>
+                <w:szCs w:val="18"/>
+              </w:rPr>
+            </w:pPr>
+            <w:r>
+              <w:rPr>
+                <w:sz w:val="18"/>
+                <w:szCs w:val="18"/>
+              </w:rPr>
+              <w:t>Show results</w:t>
+            </w:r>
+          </w:p>
+        </w:tc>
+        <w:tc>
+          <w:tcPr>
+            <w:tcW w:w="2520" w:type="dxa"/>
+            <w:tcBorders>
+              <w:top w:val="nil"/>
+              <w:left w:val="nil"/>
+              <w:bottom w:val="single" w:sz="8" w:space="0" w:color="auto"/>
+              <w:right w:val="single" w:sz="8" w:space="0" w:color="auto"/>
+            </w:tcBorders>
+            <w:vAlign w:val="center"/>
+          </w:tcPr>
+          <w:p>
+            <w:pPr>
+              <w:widowControl w:val="0"/>
+              <w:autoSpaceDE w:val="0"/>
+              <w:autoSpaceDN w:val="0"/>
+              <w:adjustRightInd w:val="0"/>
+              <w:rPr>
+                <w:sz w:val="18"/>
+                <w:szCs w:val="18"/>
+              </w:rPr>
+            </w:pPr>
+            <w:r>
+              <w:rPr>
+                <w:sz w:val="18"/>
+                <w:szCs w:val="18"/>
+              </w:rPr>
+              <w:t>Show results</w:t>
+            </w:r>
+          </w:p>
+        </w:tc>
+        <w:tc>
+          <w:tcPr>
+            <w:tcW w:w="1170" w:type="dxa"/>
+            <w:tcBorders>
+              <w:top w:val="nil"/>
+              <w:left w:val="nil"/>
+              <w:bottom w:val="single" w:sz="8" w:space="0" w:color="auto"/>
+              <w:right w:val="single" w:sz="8" w:space="0" w:color="auto"/>
+            </w:tcBorders>
+            <w:vAlign w:val="center"/>
+          </w:tcPr>
+          <w:p>
+            <w:pPr>
+              <w:widowControl w:val="0"/>
+              <w:autoSpaceDE w:val="0"/>
+              <w:autoSpaceDN w:val="0"/>
+              <w:adjustRightInd w:val="0"/>
+              <w:jc w:val="center"/>
+              <w:rPr>
+                <w:sz w:val="18"/>
+                <w:szCs w:val="18"/>
+              </w:rPr>
+            </w:pPr>
+            <w:r>
+              <w:rPr>
+                <w:sz w:val="18"/>
+                <w:szCs w:val="18"/>
+              </w:rPr>
+              <w:t>Pass</w:t>
+            </w:r>
+          </w:p>
+        </w:tc>
+        <w:tc>
+          <w:tcPr>
+            <w:tcW w:w="1450" w:type="dxa"/>
+            <w:tcBorders>
+              <w:top w:val="nil"/>
+              <w:left w:val="nil"/>
+              <w:bottom w:val="single" w:sz="8" w:space="0" w:color="auto"/>
+              <w:right w:val="single" w:sz="8" w:space="0" w:color="auto"/>
+            </w:tcBorders>
+            <w:vAlign w:val="center"/>
+          </w:tcPr>
+          <w:p>
+            <w:pPr>
+              <w:widowControl w:val="0"/>
+              <w:autoSpaceDE w:val="0"/>
+              <w:autoSpaceDN w:val="0"/>
+              <w:adjustRightInd w:val="0"/>
+              <w:jc w:val="center"/>
+              <w:rPr>
+                <w:sz w:val="18"/>
+                <w:szCs w:val="18"/>
+              </w:rPr>
+            </w:pPr>
+          </w:p>
+        </w:tc>
+      </w:tr>
+      <w:tr>
+        <w:trPr>
+          <w:trHeight w:val="263"/>
+          <w:jc w:val="center"/>
+        </w:trPr>
+        <w:tc>
+          <w:tcPr>
+            <w:tcW w:w="610" w:type="dxa"/>
+            <w:tcBorders>
+              <w:top w:val="nil"/>
+              <w:left w:val="single" w:sz="8" w:space="0" w:color="auto"/>
+              <w:bottom w:val="single" w:sz="8" w:space="0" w:color="auto"/>
+              <w:right w:val="single" w:sz="8" w:space="0" w:color="auto"/>
+            </w:tcBorders>
+            <w:vAlign w:val="center"/>
+          </w:tcPr>
+          <w:p>
+            <w:pPr>
+              <w:widowControl w:val="0"/>
+              <w:autoSpaceDE w:val="0"/>
+              <w:autoSpaceDN w:val="0"/>
+              <w:adjustRightInd w:val="0"/>
+              <w:spacing w:line="264" w:lineRule="exact"/>
+              <w:jc w:val="center"/>
+              <w:rPr>
+                <w:w w:val="99"/>
+              </w:rPr>
+            </w:pPr>
+            <w:r>
+              <w:rPr>
+                <w:w w:val="99"/>
+              </w:rPr>
+              <w:t>2</w:t>
+            </w:r>
+          </w:p>
+        </w:tc>
+        <w:tc>
+          <w:tcPr>
+            <w:tcW w:w="2710" w:type="dxa"/>
+            <w:tcBorders>
+              <w:top w:val="nil"/>
+              <w:left w:val="nil"/>
+              <w:bottom w:val="single" w:sz="8" w:space="0" w:color="auto"/>
+              <w:right w:val="single" w:sz="8" w:space="0" w:color="auto"/>
+            </w:tcBorders>
+            <w:vAlign w:val="center"/>
+          </w:tcPr>
+          <w:p>
+            <w:pPr>
+              <w:widowControl w:val="0"/>
+              <w:autoSpaceDE w:val="0"/>
+              <w:autoSpaceDN w:val="0"/>
+              <w:adjustRightInd w:val="0"/>
+              <w:rPr>
+                <w:sz w:val="18"/>
+                <w:szCs w:val="18"/>
+              </w:rPr>
+            </w:pPr>
+            <w:r>
+              <w:rPr>
+                <w:sz w:val="18"/>
+                <w:szCs w:val="18"/>
+              </w:rPr>
+              <w:t>Go to the first product details page</w:t>
+            </w:r>
+          </w:p>
+        </w:tc>
+        <w:tc>
+          <w:tcPr>
+            <w:tcW w:w="1520" w:type="dxa"/>
+            <w:tcBorders>
+              <w:top w:val="nil"/>
+              <w:left w:val="nil"/>
+              <w:bottom w:val="single" w:sz="8" w:space="0" w:color="auto"/>
+              <w:right w:val="single" w:sz="8" w:space="0" w:color="auto"/>
+            </w:tcBorders>
+            <w:vAlign w:val="center"/>
+          </w:tcPr>
+          <w:p>
+            <w:pPr>
+              <w:widowControl w:val="0"/>
+              <w:autoSpaceDE w:val="0"/>
+              <w:autoSpaceDN w:val="0"/>
+              <w:adjustRightInd w:val="0"/>
+              <w:rPr>
+                <w:sz w:val="18"/>
+                <w:szCs w:val="18"/>
+              </w:rPr>
+            </w:pPr>
+          </w:p>
+        </w:tc>
+        <w:tc>
+          <w:tcPr>
+            <w:tcW w:w="3070" w:type="dxa"/>
+            <w:tcBorders>
+              <w:top w:val="nil"/>
+              <w:left w:val="nil"/>
+              <w:bottom w:val="single" w:sz="8" w:space="0" w:color="auto"/>
+              <w:right w:val="single" w:sz="8" w:space="0" w:color="auto"/>
+            </w:tcBorders>
+            <w:vAlign w:val="center"/>
+          </w:tcPr>
+          <w:p>
+            <w:pPr>
+              <w:widowControl w:val="0"/>
+              <w:autoSpaceDE w:val="0"/>
+              <w:autoSpaceDN w:val="0"/>
+              <w:adjustRightInd w:val="0"/>
+              <w:rPr>
+                <w:sz w:val="18"/>
+                <w:szCs w:val="18"/>
+              </w:rPr>
+            </w:pPr>
+            <w:r>
+              <w:rPr>
+                <w:sz w:val="18"/>
+                <w:szCs w:val="18"/>
+              </w:rPr>
+              <w:t>Open product details</w:t>
+            </w:r>
+          </w:p>
+        </w:tc>
+        <w:tc>
+          <w:tcPr>
+            <w:tcW w:w="2520" w:type="dxa"/>
+            <w:tcBorders>
+              <w:top w:val="nil"/>
+              <w:left w:val="nil"/>
+              <w:bottom w:val="single" w:sz="8" w:space="0" w:color="auto"/>
+              <w:right w:val="single" w:sz="8" w:space="0" w:color="auto"/>
+            </w:tcBorders>
+            <w:vAlign w:val="center"/>
+          </w:tcPr>
+          <w:p>
+            <w:pPr>
+              <w:widowControl w:val="0"/>
+              <w:autoSpaceDE w:val="0"/>
+              <w:autoSpaceDN w:val="0"/>
+              <w:adjustRightInd w:val="0"/>
+              <w:rPr>
+                <w:sz w:val="18"/>
+                <w:szCs w:val="18"/>
+              </w:rPr>
+            </w:pPr>
+            <w:r>
+              <w:rPr>
+                <w:sz w:val="18"/>
+                <w:szCs w:val="18"/>
+              </w:rPr>
+              <w:t>Open product details</w:t>
+            </w:r>
+          </w:p>
+        </w:tc>
+        <w:tc>
+          <w:tcPr>
+            <w:tcW w:w="1170" w:type="dxa"/>
+            <w:tcBorders>
+              <w:top w:val="nil"/>
+              <w:left w:val="nil"/>
+              <w:bottom w:val="single" w:sz="8" w:space="0" w:color="auto"/>
+              <w:right w:val="single" w:sz="8" w:space="0" w:color="auto"/>
+            </w:tcBorders>
+            <w:vAlign w:val="center"/>
+          </w:tcPr>
+          <w:p>
+            <w:pPr>
+              <w:widowControl w:val="0"/>
+              <w:autoSpaceDE w:val="0"/>
+              <w:autoSpaceDN w:val="0"/>
+              <w:adjustRightInd w:val="0"/>
+              <w:jc w:val="center"/>
+              <w:rPr>
+                <w:sz w:val="18"/>
+                <w:szCs w:val="18"/>
+              </w:rPr>
+            </w:pPr>
+          </w:p>
+        </w:tc>
+        <w:tc>
+          <w:tcPr>
+            <w:tcW w:w="1450" w:type="dxa"/>
+            <w:tcBorders>
+              <w:top w:val="nil"/>
+              <w:left w:val="nil"/>
+              <w:bottom w:val="single" w:sz="8" w:space="0" w:color="auto"/>
+              <w:right w:val="single" w:sz="8" w:space="0" w:color="auto"/>
+            </w:tcBorders>
+            <w:vAlign w:val="center"/>
+          </w:tcPr>
+          <w:p>
+            <w:pPr>
+              <w:widowControl w:val="0"/>
+              <w:autoSpaceDE w:val="0"/>
+              <w:autoSpaceDN w:val="0"/>
+              <w:adjustRightInd w:val="0"/>
+              <w:jc w:val="center"/>
+              <w:rPr>
+                <w:sz w:val="18"/>
+                <w:szCs w:val="18"/>
+              </w:rPr>
+            </w:pPr>
+          </w:p>
+        </w:tc>
+      </w:tr>
+      <w:tr>
+        <w:trPr>
+          <w:trHeight w:val="266"/>
+          <w:jc w:val="center"/>
+        </w:trPr>
+        <w:tc>
+          <w:tcPr>
+            <w:tcW w:w="610" w:type="dxa"/>
+            <w:tcBorders>
+              <w:top w:val="nil"/>
+              <w:left w:val="single" w:sz="8" w:space="0" w:color="auto"/>
+              <w:bottom w:val="single" w:sz="8" w:space="0" w:color="auto"/>
+              <w:right w:val="single" w:sz="8" w:space="0" w:color="auto"/>
+            </w:tcBorders>
+            <w:vAlign w:val="center"/>
+          </w:tcPr>
+          <w:p>
+            <w:pPr>
+              <w:widowControl w:val="0"/>
+              <w:autoSpaceDE w:val="0"/>
+              <w:autoSpaceDN w:val="0"/>
+              <w:adjustRightInd w:val="0"/>
+              <w:spacing w:line="264" w:lineRule="exact"/>
+              <w:jc w:val="center"/>
+            </w:pPr>
+            <w:r>
+              <w:rPr>
+                <w:w w:val="99"/>
+              </w:rPr>
+              <w:t>3</w:t>
+            </w:r>
+          </w:p>
+        </w:tc>
+        <w:tc>
+          <w:tcPr>
+            <w:tcW w:w="2710" w:type="dxa"/>
+            <w:tcBorders>
+              <w:top w:val="nil"/>
+              <w:left w:val="nil"/>
+              <w:bottom w:val="single" w:sz="8" w:space="0" w:color="auto"/>
+              <w:right w:val="single" w:sz="8" w:space="0" w:color="auto"/>
+            </w:tcBorders>
+            <w:vAlign w:val="center"/>
+          </w:tcPr>
+          <w:p>
+            <w:pPr>
+              <w:widowControl w:val="0"/>
+              <w:autoSpaceDE w:val="0"/>
+              <w:autoSpaceDN w:val="0"/>
+              <w:adjustRightInd w:val="0"/>
+              <w:rPr>
+                <w:sz w:val="18"/>
+                <w:szCs w:val="18"/>
+              </w:rPr>
+            </w:pPr>
+            <w:r>
+              <w:rPr>
+                <w:sz w:val="18"/>
+                <w:szCs w:val="18"/>
+              </w:rPr>
+              <w:t>Click add to basked button</w:t>
+            </w:r>
+          </w:p>
+        </w:tc>
+        <w:tc>
+          <w:tcPr>
+            <w:tcW w:w="1520" w:type="dxa"/>
+            <w:tcBorders>
+              <w:top w:val="nil"/>
+              <w:left w:val="nil"/>
+              <w:bottom w:val="single" w:sz="8" w:space="0" w:color="auto"/>
+              <w:right w:val="single" w:sz="8" w:space="0" w:color="auto"/>
+            </w:tcBorders>
+            <w:vAlign w:val="center"/>
+          </w:tcPr>
+          <w:p>
+            <w:pPr>
+              <w:widowControl w:val="0"/>
+              <w:autoSpaceDE w:val="0"/>
+              <w:autoSpaceDN w:val="0"/>
+              <w:adjustRightInd w:val="0"/>
+              <w:rPr>
+                <w:sz w:val="18"/>
+                <w:szCs w:val="18"/>
+              </w:rPr>
+            </w:pPr>
+          </w:p>
+        </w:tc>
+        <w:tc>
+          <w:tcPr>
+            <w:tcW w:w="3070" w:type="dxa"/>
+            <w:tcBorders>
+              <w:top w:val="nil"/>
+              <w:left w:val="nil"/>
+              <w:bottom w:val="single" w:sz="8" w:space="0" w:color="auto"/>
+              <w:right w:val="single" w:sz="8" w:space="0" w:color="auto"/>
+            </w:tcBorders>
+            <w:vAlign w:val="center"/>
+          </w:tcPr>
+          <w:p>
+            <w:pPr>
+              <w:widowControl w:val="0"/>
+              <w:autoSpaceDE w:val="0"/>
+              <w:autoSpaceDN w:val="0"/>
+              <w:adjustRightInd w:val="0"/>
+              <w:rPr>
+                <w:sz w:val="18"/>
+                <w:szCs w:val="18"/>
+              </w:rPr>
+            </w:pPr>
+            <w:r>
+              <w:rPr>
+                <w:sz w:val="18"/>
+                <w:szCs w:val="18"/>
+              </w:rPr>
+              <w:t>Click the add to basked button</w:t>
+            </w:r>
+          </w:p>
+        </w:tc>
+        <w:tc>
+          <w:tcPr>
+            <w:tcW w:w="2520" w:type="dxa"/>
+            <w:tcBorders>
+              <w:top w:val="nil"/>
+              <w:left w:val="nil"/>
+              <w:bottom w:val="single" w:sz="8" w:space="0" w:color="auto"/>
+              <w:right w:val="single" w:sz="8" w:space="0" w:color="auto"/>
+            </w:tcBorders>
+            <w:vAlign w:val="center"/>
+          </w:tcPr>
+          <w:p>
+            <w:pPr>
+              <w:widowControl w:val="0"/>
+              <w:autoSpaceDE w:val="0"/>
+              <w:autoSpaceDN w:val="0"/>
+              <w:adjustRightInd w:val="0"/>
+              <w:rPr>
+                <w:sz w:val="18"/>
+                <w:szCs w:val="18"/>
+              </w:rPr>
+            </w:pPr>
+            <w:r>
+              <w:rPr>
+                <w:sz w:val="18"/>
+                <w:szCs w:val="18"/>
+              </w:rPr>
+              <w:t>Robot clicks add to basked button</w:t>
+            </w:r>
+          </w:p>
+        </w:tc>
+        <w:tc>
+          <w:tcPr>
+            <w:tcW w:w="1170" w:type="dxa"/>
+            <w:tcBorders>
+              <w:top w:val="nil"/>
+              <w:left w:val="nil"/>
+              <w:bottom w:val="single" w:sz="8" w:space="0" w:color="auto"/>
+              <w:right w:val="single" w:sz="8" w:space="0" w:color="auto"/>
+            </w:tcBorders>
+            <w:vAlign w:val="center"/>
+          </w:tcPr>
+          <w:p>
+            <w:pPr>
+              <w:widowControl w:val="0"/>
+              <w:autoSpaceDE w:val="0"/>
+              <w:autoSpaceDN w:val="0"/>
+              <w:adjustRightInd w:val="0"/>
+              <w:jc w:val="center"/>
+              <w:rPr>
+                <w:sz w:val="18"/>
+                <w:szCs w:val="18"/>
+              </w:rPr>
+            </w:pPr>
+            <w:r>
+              <w:rPr>
+                <w:sz w:val="18"/>
+                <w:szCs w:val="18"/>
+              </w:rPr>
+              <w:t>Pass</w:t>
+            </w:r>
+          </w:p>
+        </w:tc>
+        <w:tc>
+          <w:tcPr>
+            <w:tcW w:w="1450" w:type="dxa"/>
+            <w:tcBorders>
+              <w:top w:val="nil"/>
+              <w:left w:val="nil"/>
+              <w:bottom w:val="single" w:sz="8" w:space="0" w:color="auto"/>
+              <w:right w:val="single" w:sz="8" w:space="0" w:color="auto"/>
+            </w:tcBorders>
+            <w:vAlign w:val="center"/>
+          </w:tcPr>
+          <w:p>
+            <w:pPr>
+              <w:widowControl w:val="0"/>
+              <w:autoSpaceDE w:val="0"/>
+              <w:autoSpaceDN w:val="0"/>
+              <w:adjustRightInd w:val="0"/>
+              <w:jc w:val="center"/>
+              <w:rPr>
+                <w:sz w:val="18"/>
+                <w:szCs w:val="18"/>
+              </w:rPr>
+            </w:pPr>
+          </w:p>
+        </w:tc>
+      </w:tr>
+      <w:tr>
+        <w:trPr>
+          <w:trHeight w:val="267"/>
+          <w:jc w:val="center"/>
+        </w:trPr>
+        <w:tc>
+          <w:tcPr>
+            <w:tcW w:w="610" w:type="dxa"/>
+            <w:tcBorders>
+              <w:top w:val="nil"/>
+              <w:left w:val="single" w:sz="8" w:space="0" w:color="auto"/>
+              <w:bottom w:val="single" w:sz="8" w:space="0" w:color="auto"/>
+              <w:right w:val="single" w:sz="8" w:space="0" w:color="auto"/>
+            </w:tcBorders>
+            <w:vAlign w:val="center"/>
+          </w:tcPr>
+          <w:p>
+            <w:pPr>
+              <w:widowControl w:val="0"/>
+              <w:autoSpaceDE w:val="0"/>
+              <w:autoSpaceDN w:val="0"/>
+              <w:adjustRightInd w:val="0"/>
+              <w:jc w:val="center"/>
+              <w:rPr>
+                <w:sz w:val="18"/>
+                <w:szCs w:val="18"/>
+              </w:rPr>
+            </w:pPr>
+            <w:r>
+              <w:rPr>
+                <w:sz w:val="18"/>
+                <w:szCs w:val="18"/>
+              </w:rPr>
+              <w:t>4</w:t>
+            </w:r>
+          </w:p>
+        </w:tc>
+        <w:tc>
+          <w:tcPr>
+            <w:tcW w:w="2710" w:type="dxa"/>
+            <w:tcBorders>
+              <w:top w:val="nil"/>
+              <w:left w:val="nil"/>
+              <w:bottom w:val="single" w:sz="8" w:space="0" w:color="auto"/>
+              <w:right w:val="single" w:sz="8" w:space="0" w:color="auto"/>
+            </w:tcBorders>
+            <w:vAlign w:val="center"/>
+          </w:tcPr>
+          <w:p>
+            <w:pPr>
+              <w:widowControl w:val="0"/>
+              <w:autoSpaceDE w:val="0"/>
+              <w:autoSpaceDN w:val="0"/>
+              <w:adjustRightInd w:val="0"/>
+              <w:rPr>
+                <w:sz w:val="18"/>
+                <w:szCs w:val="18"/>
+              </w:rPr>
+            </w:pPr>
+            <w:r>
+              <w:rPr>
+                <w:sz w:val="18"/>
+                <w:szCs w:val="18"/>
+              </w:rPr>
+              <w:t>Verify the item was added</w:t>
+            </w:r>
+          </w:p>
+        </w:tc>
+        <w:tc>
+          <w:tcPr>
+            <w:tcW w:w="1520" w:type="dxa"/>
+            <w:tcBorders>
+              <w:top w:val="nil"/>
+              <w:left w:val="nil"/>
+              <w:bottom w:val="single" w:sz="8" w:space="0" w:color="auto"/>
+              <w:right w:val="single" w:sz="8" w:space="0" w:color="auto"/>
+            </w:tcBorders>
+            <w:vAlign w:val="center"/>
+          </w:tcPr>
+          <w:p>
+            <w:pPr>
+              <w:widowControl w:val="0"/>
+              <w:autoSpaceDE w:val="0"/>
+              <w:autoSpaceDN w:val="0"/>
+              <w:adjustRightInd w:val="0"/>
+              <w:rPr>
+                <w:sz w:val="18"/>
+                <w:szCs w:val="18"/>
+              </w:rPr>
+            </w:pPr>
+            <w:r>
+              <w:rPr>
+                <w:sz w:val="18"/>
+                <w:szCs w:val="18"/>
+              </w:rPr>
+              <w:t xml:space="preserve">Word = </w:t>
+            </w:r>
+            <w:proofErr w:type="spellStart"/>
+            <w:r>
+              <w:rPr>
+                <w:sz w:val="18"/>
+                <w:szCs w:val="18"/>
+              </w:rPr>
+              <w:t>Ostoskori</w:t>
+            </w:r>
+            <w:proofErr w:type="spellEnd"/>
+          </w:p>
+        </w:tc>
+        <w:tc>
+          <w:tcPr>
+            <w:tcW w:w="3070" w:type="dxa"/>
+            <w:tcBorders>
+              <w:top w:val="nil"/>
+              <w:left w:val="nil"/>
+              <w:bottom w:val="single" w:sz="8" w:space="0" w:color="auto"/>
+              <w:right w:val="single" w:sz="8" w:space="0" w:color="auto"/>
+            </w:tcBorders>
+            <w:vAlign w:val="center"/>
+          </w:tcPr>
+          <w:p>
+            <w:pPr>
+              <w:widowControl w:val="0"/>
+              <w:autoSpaceDE w:val="0"/>
+              <w:autoSpaceDN w:val="0"/>
+              <w:adjustRightInd w:val="0"/>
+              <w:rPr>
+                <w:sz w:val="18"/>
+                <w:szCs w:val="18"/>
+              </w:rPr>
+            </w:pPr>
+            <w:r>
+              <w:rPr>
+                <w:sz w:val="18"/>
+                <w:szCs w:val="18"/>
+              </w:rPr>
+              <w:t>Checks if opened modal contains word “</w:t>
+            </w:r>
+            <w:proofErr w:type="spellStart"/>
+            <w:r>
+              <w:rPr>
+                <w:sz w:val="18"/>
+                <w:szCs w:val="18"/>
+              </w:rPr>
+              <w:t>Ostoskori</w:t>
+            </w:r>
+            <w:proofErr w:type="spellEnd"/>
+            <w:r>
+              <w:rPr>
+                <w:sz w:val="18"/>
+                <w:szCs w:val="18"/>
+              </w:rPr>
+              <w:t>”</w:t>
+            </w:r>
+          </w:p>
+        </w:tc>
+        <w:tc>
+          <w:tcPr>
+            <w:tcW w:w="2520" w:type="dxa"/>
+            <w:tcBorders>
+              <w:top w:val="nil"/>
+              <w:left w:val="nil"/>
+              <w:bottom w:val="single" w:sz="8" w:space="0" w:color="auto"/>
+              <w:right w:val="single" w:sz="8" w:space="0" w:color="auto"/>
+            </w:tcBorders>
+            <w:vAlign w:val="center"/>
+          </w:tcPr>
+          <w:p>
+            <w:pPr>
+              <w:widowControl w:val="0"/>
+              <w:autoSpaceDE w:val="0"/>
+              <w:autoSpaceDN w:val="0"/>
+              <w:adjustRightInd w:val="0"/>
+              <w:rPr>
+                <w:sz w:val="18"/>
+                <w:szCs w:val="18"/>
+              </w:rPr>
+            </w:pPr>
+            <w:r>
+              <w:rPr>
+                <w:sz w:val="18"/>
+                <w:szCs w:val="18"/>
+              </w:rPr>
+              <w:t xml:space="preserve">Verifies that word </w:t>
+            </w:r>
+            <w:proofErr w:type="spellStart"/>
+            <w:r>
+              <w:rPr>
+                <w:sz w:val="18"/>
+                <w:szCs w:val="18"/>
+              </w:rPr>
+              <w:t>Ostoskori</w:t>
+            </w:r>
+            <w:proofErr w:type="spellEnd"/>
+            <w:r>
+              <w:rPr>
+                <w:sz w:val="18"/>
+                <w:szCs w:val="18"/>
+              </w:rPr>
+              <w:t xml:space="preserve"> exists in the </w:t>
+            </w:r>
+            <w:proofErr w:type="gramStart"/>
+            <w:r>
+              <w:rPr>
+                <w:sz w:val="18"/>
+                <w:szCs w:val="18"/>
+              </w:rPr>
+              <w:t>pop up</w:t>
+            </w:r>
+            <w:proofErr w:type="gramEnd"/>
+            <w:r>
+              <w:rPr>
+                <w:sz w:val="18"/>
+                <w:szCs w:val="18"/>
+              </w:rPr>
+              <w:t xml:space="preserve"> modal</w:t>
+            </w:r>
+          </w:p>
+        </w:tc>
+        <w:tc>
+          <w:tcPr>
+            <w:tcW w:w="1170" w:type="dxa"/>
+            <w:tcBorders>
+              <w:top w:val="nil"/>
+              <w:left w:val="nil"/>
+              <w:bottom w:val="single" w:sz="8" w:space="0" w:color="auto"/>
+              <w:right w:val="single" w:sz="8" w:space="0" w:color="auto"/>
+            </w:tcBorders>
+            <w:vAlign w:val="center"/>
+          </w:tcPr>
+          <w:p>
+            <w:pPr>
+              <w:widowControl w:val="0"/>
+              <w:autoSpaceDE w:val="0"/>
+              <w:autoSpaceDN w:val="0"/>
+              <w:adjustRightInd w:val="0"/>
+              <w:jc w:val="center"/>
+              <w:rPr>
+                <w:sz w:val="18"/>
+                <w:szCs w:val="18"/>
+              </w:rPr>
+            </w:pPr>
+            <w:r>
+              <w:rPr>
+                <w:sz w:val="18"/>
+                <w:szCs w:val="18"/>
+              </w:rPr>
+              <w:t>Pass</w:t>
+            </w:r>
+          </w:p>
+        </w:tc>
+        <w:tc>
+          <w:tcPr>
+            <w:tcW w:w="1450" w:type="dxa"/>
+            <w:tcBorders>
+              <w:top w:val="nil"/>
+              <w:left w:val="nil"/>
+              <w:bottom w:val="single" w:sz="8" w:space="0" w:color="auto"/>
+              <w:right w:val="single" w:sz="8" w:space="0" w:color="auto"/>
+            </w:tcBorders>
+            <w:vAlign w:val="center"/>
+          </w:tcPr>
+          <w:p>
+            <w:pPr>
+              <w:widowControl w:val="0"/>
+              <w:autoSpaceDE w:val="0"/>
+              <w:autoSpaceDN w:val="0"/>
+              <w:adjustRightInd w:val="0"/>
+              <w:jc w:val="center"/>
+              <w:rPr>
+                <w:sz w:val="18"/>
+                <w:szCs w:val="18"/>
+              </w:rPr>
+            </w:pPr>
+          </w:p>
+        </w:tc>
+      </w:tr>
+    </w:tbl>
+    <w:p>
+      <w:pPr>
+        <w:widowControl w:val="0"/>
+        <w:autoSpaceDE w:val="0"/>
+        <w:autoSpaceDN w:val="0"/>
+        <w:adjustRightInd w:val="0"/>
+        <w:spacing w:line="268" w:lineRule="exact"/>
+      </w:pPr>
+    </w:p>
+    <w:p>
+      <w:pPr>
+        <w:widowControl w:val="0"/>
+        <w:autoSpaceDE w:val="0"/>
+        <w:autoSpaceDN w:val="0"/>
+        <w:adjustRightInd w:val="0"/>
+        <w:ind w:left="320"/>
+      </w:pPr>
+      <w:r>
+        <w:rPr>
+          <w:b/>
+          <w:bCs/>
+        </w:rPr>
+        <w:t xml:space="preserve">Post-conditions: </w:t>
+      </w:r>
+    </w:p>
+    <w:p>
+      <w:pPr>
+        <w:widowControl w:val="0"/>
+        <w:autoSpaceDE w:val="0"/>
+        <w:autoSpaceDN w:val="0"/>
+        <w:adjustRightInd w:val="0"/>
+      </w:pPr>
+      <w:r>
+        <w:rPr>
+          <w:noProof/>
+        </w:rPr>
+        <mc:AlternateContent>
+          <mc:Choice Requires="wps">
+            <w:drawing>
+              <wp:anchor distT="0" distB="0" distL="114300" distR="114300" simplePos="0" relativeHeight="251673600" behindDoc="1" locked="0" layoutInCell="0" allowOverlap="1" wp14:anchorId="2B51D178" wp14:editId="7CDDBD69">
+                <wp:simplePos x="0" y="0"/>
+                <wp:positionH relativeFrom="column">
+                  <wp:posOffset>-6350</wp:posOffset>
+                </wp:positionH>
+                <wp:positionV relativeFrom="paragraph">
+                  <wp:posOffset>-163830</wp:posOffset>
+                </wp:positionV>
+                <wp:extent cx="8362950" cy="0"/>
+                <wp:effectExtent l="9525" t="12700" r="9525" b="6350"/>
+                <wp:wrapNone/>
+                <wp:docPr id="13" name="Straight Connector 13"/>
+                <wp:cNvGraphicFramePr>
+                  <a:graphicFrameLocks xmlns:a="http://schemas.openxmlformats.org/drawingml/2006/main"/>
+                </wp:cNvGraphicFramePr>
+                <a:graphic xmlns:a="http://schemas.openxmlformats.org/drawingml/2006/main">
+                  <a:graphicData uri="http://schemas.microsoft.com/office/word/2010/wordprocessingShape">
+                    <wps:wsp>
+                      <wps:cNvCnPr>
+                        <a:cxnSpLocks noChangeShapeType="1"/>
+                      </wps:cNvCnPr>
+                      <wps:spPr bwMode="auto">
+                        <a:xfrm>
+                          <a:off x="0" y="0"/>
+                          <a:ext cx="8362950" cy="0"/>
+                        </a:xfrm>
+                        <a:prstGeom prst="line">
+                          <a:avLst/>
+                        </a:prstGeom>
+                        <a:noFill/>
+                        <a:ln w="6095">
+                          <a:solidFill>
+                            <a:srgbClr val="000000"/>
+                          </a:solidFill>
+                          <a:round/>
+                          <a:headEnd/>
+                          <a:tailEnd/>
+                        </a:ln>
+                        <a:extLst>
+                          <a:ext uri="{909E8E84-426E-40DD-AFC4-6F175D3DCCD1}">
+                            <a14:hiddenFill xmlns:a14="http://schemas.microsoft.com/office/drawing/2010/main">
+                              <a:noFill/>
+                            </a14:hiddenFill>
+                          </a:ext>
+                        </a:extLst>
+                      </wps:spPr>
+                      <wps:bodyPr/>
+                    </wps:wsp>
+                  </a:graphicData>
+                </a:graphic>
+                <wp14:sizeRelH relativeFrom="page">
+                  <wp14:pctWidth>0</wp14:pctWidth>
+                </wp14:sizeRelH>
+                <wp14:sizeRelV relativeFrom="page">
+                  <wp14:pctHeight>0</wp14:pctHeight>
+                </wp14:sizeRelV>
+              </wp:anchor>
+            </w:drawing>
+          </mc:Choice>
+          <mc:Fallback>
+            <w:pict>
+              <v:line w14:anchorId="509202C6" id="Straight Connector 13" o:spid="_x0000_s1026" style="position:absolute;z-index:-251642880;visibility:visible;mso-wrap-style:square;mso-width-percent:0;mso-height-percent:0;mso-wrap-distance-left:9pt;mso-wrap-distance-top:0;mso-wrap-distance-right:9pt;mso-wrap-distance-bottom:0;mso-position-horizontal:absolute;mso-position-horizontal-relative:text;mso-position-vertical:absolute;mso-position-vertical-relative:text;mso-width-percent:0;mso-height-percent:0;mso-width-relative:page;mso-height-relative:page" from="-.5pt,-12.9pt" to="658pt,-12.9pt" o:gfxdata="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" o:allowincell="f" strokeweight=".16931mm"/>
+            </w:pict>
+          </mc:Fallback>
+        </mc:AlternateContent>
+      </w:r>
+      <w:r>
+        <w:rPr>
+          <w:noProof/>
+        </w:rPr>
+        <mc:AlternateContent>
+          <mc:Choice Requires="wps">
+            <w:drawing>
+              <wp:anchor distT="0" distB="0" distL="114300" distR="114300" simplePos="0" relativeHeight="251674624" behindDoc="1" locked="0" layoutInCell="0" allowOverlap="1" wp14:anchorId="61B856A9" wp14:editId="77E1726C">
+                <wp:simplePos x="0" y="0"/>
+                <wp:positionH relativeFrom="column">
+                  <wp:posOffset>-6350</wp:posOffset>
+                </wp:positionH>
+                <wp:positionV relativeFrom="paragraph">
+                  <wp:posOffset>-163830</wp:posOffset>
+                </wp:positionV>
+                <wp:extent cx="0" cy="707390"/>
+                <wp:effectExtent l="9525" t="12700" r="9525" b="13335"/>
+                <wp:wrapNone/>
+                <wp:docPr id="14" name="Straight Connector 14"/>
+                <wp:cNvGraphicFramePr>
+                  <a:graphicFrameLocks xmlns:a="http://schemas.openxmlformats.org/drawingml/2006/main"/>
+                </wp:cNvGraphicFramePr>
+                <a:graphic xmlns:a="http://schemas.openxmlformats.org/drawingml/2006/main">
+                  <a:graphicData uri="http://schemas.microsoft.com/office/word/2010/wordprocessingShape">
+                    <wps:wsp>
+                      <wps:cNvCnPr>
+                        <a:cxnSpLocks noChangeShapeType="1"/>
+                      </wps:cNvCnPr>
+                      <wps:spPr bwMode="auto">
+                        <a:xfrm>
+                          <a:off x="0" y="0"/>
+                          <a:ext cx="0" cy="707390"/>
+                        </a:xfrm>
+                        <a:prstGeom prst="line">
+                          <a:avLst/>
+                        </a:prstGeom>
+                        <a:noFill/>
+                        <a:ln w="6096">
+                          <a:solidFill>
+                            <a:srgbClr val="000000"/>
+                          </a:solidFill>
+                          <a:round/>
+                          <a:headEnd/>
+                          <a:tailEnd/>
+                        </a:ln>
+                        <a:extLst>
+                          <a:ext uri="{909E8E84-426E-40DD-AFC4-6F175D3DCCD1}">
+                            <a14:hiddenFill xmlns:a14="http://schemas.microsoft.com/office/drawing/2010/main">
+                              <a:noFill/>
+                            </a14:hiddenFill>
+                          </a:ext>
+                        </a:extLst>
+                      </wps:spPr>
+                      <wps:bodyPr/>
+                    </wps:wsp>
+                  </a:graphicData>
+                </a:graphic>
+                <wp14:sizeRelH relativeFrom="page">
+                  <wp14:pctWidth>0</wp14:pctWidth>
+                </wp14:sizeRelH>
+                <wp14:sizeRelV relativeFrom="page">
+                  <wp14:pctHeight>0</wp14:pctHeight>
+                </wp14:sizeRelV>
+              </wp:anchor>
+            </w:drawing>
+          </mc:Choice>
+          <mc:Fallback>
+            <w:pict>
+              <v:line w14:anchorId="54576EF4" id="Straight Connector 14" o:spid="_x0000_s1026" style="position:absolute;z-index:-251641856;visibility:visible;mso-wrap-style:square;mso-width-percent:0;mso-height-percent:0;mso-wrap-distance-left:9pt;mso-wrap-distance-top:0;mso-wrap-distance-right:9pt;mso-wrap-distance-bottom:0;mso-position-horizontal:absolute;mso-position-horizontal-relative:text;mso-position-vertical:absolute;mso-position-vertical-relative:text;mso-width-percent:0;mso-height-percent:0;mso-width-relative:page;mso-height-relative:page" from="-.5pt,-12.9pt" to="-.5pt,42.8pt" o:gfxdata="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" o:allowincell="f" strokeweight=".48pt"/>
+            </w:pict>
+          </mc:Fallback>
+        </mc:AlternateContent>
+      </w:r>
+      <w:r>
+        <w:rPr>
+          <w:noProof/>
+        </w:rPr>
+        <mc:AlternateContent>
+          <mc:Choice Requires="wps">
+            <w:drawing>
+              <wp:anchor distT="0" distB="0" distL="114300" distR="114300" simplePos="0" relativeHeight="251675648" behindDoc="1" locked="0" layoutInCell="0" allowOverlap="1" wp14:anchorId="1EEFA20E" wp14:editId="6A28C0A2">
+                <wp:simplePos x="0" y="0"/>
+                <wp:positionH relativeFrom="column">
+                  <wp:posOffset>8356600</wp:posOffset>
+                </wp:positionH>
+                <wp:positionV relativeFrom="paragraph">
+                  <wp:posOffset>-163830</wp:posOffset>
+                </wp:positionV>
+                <wp:extent cx="0" cy="707390"/>
+                <wp:effectExtent l="9525" t="12700" r="9525" b="13335"/>
+                <wp:wrapNone/>
+                <wp:docPr id="15" name="Straight Connector 15"/>
+                <wp:cNvGraphicFramePr>
+                  <a:graphicFrameLocks xmlns:a="http://schemas.openxmlformats.org/drawingml/2006/main"/>
+                </wp:cNvGraphicFramePr>
+                <a:graphic xmlns:a="http://schemas.openxmlformats.org/drawingml/2006/main">
+                  <a:graphicData uri="http://schemas.microsoft.com/office/word/2010/wordprocessingShape">
+                    <wps:wsp>
+                      <wps:cNvCnPr>
+                        <a:cxnSpLocks noChangeShapeType="1"/>
+                      </wps:cNvCnPr>
+                      <wps:spPr bwMode="auto">
+                        <a:xfrm>
+                          <a:off x="0" y="0"/>
+                          <a:ext cx="0" cy="707390"/>
+                        </a:xfrm>
+                        <a:prstGeom prst="line">
+                          <a:avLst/>
+                        </a:prstGeom>
+                        <a:noFill/>
+                        <a:ln w="6095">
+                          <a:solidFill>
+                            <a:srgbClr val="000000"/>
+                          </a:solidFill>
+                          <a:round/>
+                          <a:headEnd/>
+                          <a:tailEnd/>
+                        </a:ln>
+                        <a:extLst>
+                          <a:ext uri="{909E8E84-426E-40DD-AFC4-6F175D3DCCD1}">
+                            <a14:hiddenFill xmlns:a14="http://schemas.microsoft.com/office/drawing/2010/main">
+                              <a:noFill/>
+                            </a14:hiddenFill>
+                          </a:ext>
+                        </a:extLst>
+                      </wps:spPr>
+                      <wps:bodyPr/>
+                    </wps:wsp>
+                  </a:graphicData>
+                </a:graphic>
+                <wp14:sizeRelH relativeFrom="page">
+                  <wp14:pctWidth>0</wp14:pctWidth>
+                </wp14:sizeRelH>
+                <wp14:sizeRelV relativeFrom="page">
+                  <wp14:pctHeight>0</wp14:pctHeight>
+                </wp14:sizeRelV>
+              </wp:anchor>
+            </w:drawing>
+          </mc:Choice>
+          <mc:Fallback>
+            <w:pict>
+              <v:line w14:anchorId="71D0BE7A" id="Straight Connector 15" o:spid="_x0000_s1026" style="position:absolute;z-index:-251640832;visibility:visible;mso-wrap-style:square;mso-width-percent:0;mso-height-percent:0;mso-wrap-distance-left:9pt;mso-wrap-distance-top:0;mso-wrap-distance-right:9pt;mso-wrap-distance-bottom:0;mso-position-horizontal:absolute;mso-position-horizontal-relative:text;mso-position-vertical:absolute;mso-position-vertical-relative:text;mso-width-percent:0;mso-height-percent:0;mso-width-relative:page;mso-height-relative:page" from="658pt,-12.9pt" to="658pt,42.8pt" o:gfxdata="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" o:allowincell="f" strokeweight=".16931mm"/>
+            </w:pict>
+          </mc:Fallback>
+        </mc:AlternateContent>
+      </w:r>
+      <w:r>
+        <w:rPr>
+          <w:noProof/>
+        </w:rPr>
+        <mc:AlternateContent>
+          <mc:Choice Requires="wps">
+            <w:drawing>
+              <wp:anchor distT="0" distB="0" distL="114300" distR="114300" simplePos="0" relativeHeight="251676672" behindDoc="1" locked="0" layoutInCell="0" allowOverlap="1" wp14:anchorId="387306FB" wp14:editId="2FDF95E3">
+                <wp:simplePos x="0" y="0"/>
+                <wp:positionH relativeFrom="column">
+                  <wp:posOffset>-6350</wp:posOffset>
+                </wp:positionH>
+                <wp:positionV relativeFrom="paragraph">
+                  <wp:posOffset>543560</wp:posOffset>
+                </wp:positionV>
+                <wp:extent cx="8362950" cy="0"/>
+                <wp:effectExtent l="9525" t="5715" r="9525" b="13335"/>
+                <wp:wrapNone/>
+                <wp:docPr id="16" name="Straight Connector 16"/>
+                <wp:cNvGraphicFramePr>
+                  <a:graphicFrameLocks xmlns:a="http://schemas.openxmlformats.org/drawingml/2006/main"/>
+                </wp:cNvGraphicFramePr>
+                <a:graphic xmlns:a="http://schemas.openxmlformats.org/drawingml/2006/main">
+                  <a:graphicData uri="http://schemas.microsoft.com/office/word/2010/wordprocessingShape">
+                    <wps:wsp>
+                      <wps:cNvCnPr>
+                        <a:cxnSpLocks noChangeShapeType="1"/>
+                      </wps:cNvCnPr>
+                      <wps:spPr bwMode="auto">
+                        <a:xfrm>
+                          <a:off x="0" y="0"/>
+                          <a:ext cx="8362950" cy="0"/>
+                        </a:xfrm>
+                        <a:prstGeom prst="line">
+                          <a:avLst/>
+                        </a:prstGeom>
+                        <a:noFill/>
+                        <a:ln w="6095">
+                          <a:solidFill>
+                            <a:srgbClr val="000000"/>
+                          </a:solidFill>
+                          <a:round/>
+                          <a:headEnd/>
+                          <a:tailEnd/>
+                        </a:ln>
+                        <a:extLst>
+                          <a:ext uri="{909E8E84-426E-40DD-AFC4-6F175D3DCCD1}">
+                            <a14:hiddenFill xmlns:a14="http://schemas.microsoft.com/office/drawing/2010/main">
+                              <a:noFill/>
+                            </a14:hiddenFill>
+                          </a:ext>
+                        </a:extLst>
+                      </wps:spPr>
+                      <wps:bodyPr/>
+                    </wps:wsp>
+                  </a:graphicData>
+                </a:graphic>
+                <wp14:sizeRelH relativeFrom="page">
+                  <wp14:pctWidth>0</wp14:pctWidth>
+                </wp14:sizeRelH>
+                <wp14:sizeRelV relativeFrom="page">
+                  <wp14:pctHeight>0</wp14:pctHeight>
+                </wp14:sizeRelV>
+              </wp:anchor>
+            </w:drawing>
+          </mc:Choice>
+          <mc:Fallback>
+            <w:pict>
+              <v:line w14:anchorId="1D88DCB4" id="Straight Connector 16" o:spid="_x0000_s1026" style="position:absolute;z-index:-251639808;visibility:visible;mso-wrap-style:square;mso-width-percent:0;mso-height-percent:0;mso-wrap-distance-left:9pt;mso-wrap-distance-top:0;mso-wrap-distance-right:9pt;mso-wrap-distance-bottom:0;mso-position-horizontal:absolute;mso-position-horizontal-relative:text;mso-position-vertical:absolute;mso-position-vertical-relative:text;mso-width-percent:0;mso-height-percent:0;mso-width-relative:page;mso-height-relative:page" from="-.5pt,42.8pt" to="658pt,42.8pt" o:gfxdata="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" o:allowincell="f" strokeweight=".16931mm"/>
+            </w:pict>
+          </mc:Fallback>
+        </mc:AlternateContent>
+      </w:r>
+      <w:r>
+        <w:tab/>
+        <w:t>Close browser keyword by default run by test suite teardown</w:t>
+      </w:r>
+    </w:p>
+    <w:p/>
     <w:p/>
     <w:p/>
     <w:sectPr>

</xml_diff>